<commit_message>
Modified Results, added Plan
</commit_message>
<xml_diff>
--- a/05_Rezultate.docx
+++ b/05_Rezultate.docx
@@ -2547,25 +2547,7 @@
           <w:sz w:val="20"/>
           <w:szCs w:val="20"/>
         </w:rPr>
-        <w:t xml:space="preserve"> announcements, Grade levels, Topic, Discussion groups, Visited resources, Raised hand, and Student absence days. • Personal features: Gender, Parent responsible for student, Parent answering survey, and Parent school satisfaction. • Demographic features: Nationality and Place of birth. We pre-processed the dataset through two steps. Firstly, we converted the data from nominal to numerical values for the features: Section Id, Semester, Educational stages, Grade levels, Topic, Discussion groups, Gender, Parent responsible for student, Parent answering survey, Parent school satisfaction, Nationality, Place of birth, and Student absence days. Secondly, the following features: Viewing announcements, Discussion, </w:t>
-      </w:r>
-      <w:proofErr w:type="gramStart"/>
-      <w:r>
-        <w:rPr>
-          <w:rFonts w:ascii="Verdana" w:eastAsia="Verdana" w:hAnsi="Verdana" w:cs="Verdana"/>
-          <w:sz w:val="20"/>
-          <w:szCs w:val="20"/>
-        </w:rPr>
-        <w:t>Visited</w:t>
-      </w:r>
-      <w:proofErr w:type="gramEnd"/>
-      <w:r>
-        <w:rPr>
-          <w:rFonts w:ascii="Verdana" w:eastAsia="Verdana" w:hAnsi="Verdana" w:cs="Verdana"/>
-          <w:sz w:val="20"/>
-          <w:szCs w:val="20"/>
-        </w:rPr>
-        <w:t xml:space="preserve"> resources, and Raised hand, were reshaped to be within a certain range using standardization method. Fig. 2 shows a sample of the dataset’s features and instances.</w:t>
+        <w:t xml:space="preserve"> announcements, Grade levels, Topic, Discussion groups, Visited resources, Raised hand, and Student absence days. • Personal features: Gender, Parent responsible for student, Parent answering survey, and Parent school satisfaction. • Demographic features: Nationality and Place of birth. We pre-processed the dataset through two steps. Firstly, we converted the data from nominal to numerical values for the features: Section Id, Semester, Educational stages, Grade levels, Topic, Discussion groups, Gender, Parent responsible for student, Parent answering survey, Parent school satisfaction, Nationality, Place of birth, and Student absence days. Secondly, the following features: Viewing announcements, Discussion, Visited resources, and Raised hand, were reshaped to be within a certain range using standardization method. Fig. 2 shows a sample of the dataset’s features and instances.</w:t>
       </w:r>
     </w:p>
     <w:p>
@@ -2904,25 +2886,7 @@
           <w:sz w:val="20"/>
           <w:szCs w:val="20"/>
         </w:rPr>
-        <w:t xml:space="preserve">2.2 Data Pre-processing: There are many possible final grades in this raw dataset, with 0 being the worst and 20 being the best, typical of European countries. There must be a grading criterion adjustment to categorize the data as it is currently in integer form, and the projected class should be in categorical values. Our research </w:t>
-      </w:r>
-      <w:proofErr w:type="gramStart"/>
-      <w:r>
-        <w:rPr>
-          <w:rFonts w:ascii="Verdana" w:eastAsia="Verdana" w:hAnsi="Verdana" w:cs="Verdana"/>
-          <w:sz w:val="20"/>
-          <w:szCs w:val="20"/>
-        </w:rPr>
-        <w:t>compared and contrasted</w:t>
-      </w:r>
-      <w:proofErr w:type="gramEnd"/>
-      <w:r>
-        <w:rPr>
-          <w:rFonts w:ascii="Verdana" w:eastAsia="Verdana" w:hAnsi="Verdana" w:cs="Verdana"/>
-          <w:sz w:val="20"/>
-          <w:szCs w:val="20"/>
-        </w:rPr>
-        <w:t xml:space="preserve"> two different grading systems: Binary and Multiple. There were two categories: "pass" and "fail" for the final grade. Because of this, we were able to compare the results. The range of 0 9 in table 1 is used to signal a failure. "Pass" is defined as a score between 10 and 20. To categorize the final grade, we first separated it into five groups. The ranges in question were calculated using the Erasmus methodology. It is the lowest grade, equivalent to the phrase "fail," as shown in Table 2. In terms of grade point average, the following class labels range from 10 11 to D, 12 13 to C, 14 15 to B, and 16 20 to A, respectively.</w:t>
+        <w:t>2.2 Data Pre-processing: There are many possible final grades in this raw dataset, with 0 being the worst and 20 being the best, typical of European countries. There must be a grading criterion adjustment to categorize the data as it is currently in integer form, and the projected class should be in categorical values. Our research compared and contrasted two different grading systems: Binary and Multiple. There were two categories: "pass" and "fail" for the final grade. Because of this, we were able to compare the results. The range of 0 9 in table 1 is used to signal a failure. "Pass" is defined as a score between 10 and 20. To categorize the final grade, we first separated it into five groups. The ranges in question were calculated using the Erasmus methodology. It is the lowest grade, equivalent to the phrase "fail," as shown in Table 2. In terms of grade point average, the following class labels range from 10 11 to D, 12 13 to C, 14 15 to B, and 16 20 to A, respectively.</w:t>
       </w:r>
     </w:p>
     <w:p>
@@ -3436,25 +3400,7 @@
           <w:sz w:val="20"/>
           <w:szCs w:val="20"/>
         </w:rPr>
-        <w:t xml:space="preserve">3.1. Participants and context A 6-week experiment was conducted for students studying in an accounting course at the </w:t>
-      </w:r>
-      <w:proofErr w:type="gramStart"/>
-      <w:r>
-        <w:rPr>
-          <w:rFonts w:ascii="Verdana" w:eastAsia="Verdana" w:hAnsi="Verdana" w:cs="Verdana"/>
-          <w:sz w:val="20"/>
-          <w:szCs w:val="20"/>
-        </w:rPr>
-        <w:t>Accounting</w:t>
-      </w:r>
-      <w:proofErr w:type="gramEnd"/>
-      <w:r>
-        <w:rPr>
-          <w:rFonts w:ascii="Verdana" w:eastAsia="Verdana" w:hAnsi="Verdana" w:cs="Verdana"/>
-          <w:sz w:val="20"/>
-          <w:szCs w:val="20"/>
-        </w:rPr>
-        <w:t xml:space="preserve"> department of a Taiwanese university. The course is mandatory for fourth-year students in the </w:t>
+        <w:t xml:space="preserve">3.1. Participants and context A 6-week experiment was conducted for students studying in an accounting course at the Accounting department of a Taiwanese university. The course is mandatory for fourth-year students in the </w:t>
       </w:r>
       <w:proofErr w:type="spellStart"/>
       <w:r>
@@ -3608,7 +3554,6 @@
         <w:t xml:space="preserve">subjects, the questions were reviewed by the instructors before being presented to students. The instructor could modify the cloze items by adding additional masks or removing existing masks to ensure that the items fit the course objectives. Students were asked to take the assessments after classes. Fig. 1 shows a snapshot of using the online assessment system. After entering the system, students can click the green mask to type and submit their answer. The system will provide immediate feedback by showing the result of their answer. The mask is removed if the student provides the correct answer. Otherwise, a red “x” is displayed in the input field. Students can choose to see the hint by clicking the “Hint” button if they cannot recall the answer. To discourage students from finding answers from learning materials during the assessments for achieving high scores, they were informed that their performance in the assessments would not affect their final grade. Thus, students repeatedly took the assessments for review purposes. During the experiment, five assessments with distinct properties were generated. The number of questions in each assessment was 15, 11, 11, 13, and 8, </w:t>
       </w:r>
       <w:proofErr w:type="spellStart"/>
-      <w:proofErr w:type="gramStart"/>
       <w:r>
         <w:rPr>
           <w:rFonts w:ascii="Verdana" w:eastAsia="Verdana" w:hAnsi="Verdana" w:cs="Verdana"/>
@@ -3618,7 +3563,6 @@
         <w:t>respectively.Students</w:t>
       </w:r>
       <w:proofErr w:type="spellEnd"/>
-      <w:proofErr w:type="gramEnd"/>
       <w:r>
         <w:rPr>
           <w:rFonts w:ascii="Verdana" w:eastAsia="Verdana" w:hAnsi="Verdana" w:cs="Verdana"/>
@@ -8243,6 +8187,67 @@
           <w:rFonts w:ascii="Verdana" w:eastAsia="Verdana" w:hAnsi="Verdana" w:cs="Verdana"/>
           <w:sz w:val="20"/>
           <w:szCs w:val="20"/>
+        </w:rPr>
+      </w:pPr>
+      <w:r>
+        <w:rPr>
+          <w:rFonts w:ascii="Verdana" w:eastAsia="Verdana" w:hAnsi="Verdana" w:cs="Verdana"/>
+          <w:sz w:val="20"/>
+          <w:szCs w:val="20"/>
+        </w:rPr>
+        <w:t>This document presents an experimental study to obtain a predictive model that allows anticipating a university dropout.</w:t>
+      </w:r>
+    </w:p>
+    <w:p>
+      <w:pPr>
+        <w:rPr>
+          <w:rFonts w:ascii="Verdana" w:eastAsia="Verdana" w:hAnsi="Verdana" w:cs="Verdana"/>
+          <w:sz w:val="20"/>
+          <w:szCs w:val="20"/>
+        </w:rPr>
+      </w:pPr>
+      <w:r>
+        <w:rPr>
+          <w:rFonts w:ascii="Verdana" w:eastAsia="Verdana" w:hAnsi="Verdana" w:cs="Verdana"/>
+          <w:sz w:val="20"/>
+          <w:szCs w:val="20"/>
+        </w:rPr>
+        <w:lastRenderedPageBreak/>
+        <w:t>This study aims to find a model based on computational learning algorithms (decision trees and neuronal networks) that anticipates university desertion aimed at reducing the desertion rate in degree programs in Engineering, Social and Administrative Sciences.</w:t>
+      </w:r>
+    </w:p>
+    <w:p>
+      <w:pPr>
+        <w:rPr>
+          <w:rFonts w:ascii="Verdana" w:eastAsia="Verdana" w:hAnsi="Verdana" w:cs="Verdana"/>
+          <w:sz w:val="20"/>
+          <w:szCs w:val="20"/>
+        </w:rPr>
+      </w:pPr>
+      <w:r>
+        <w:rPr>
+          <w:rFonts w:ascii="Verdana" w:eastAsia="Verdana" w:hAnsi="Verdana" w:cs="Verdana"/>
+          <w:sz w:val="20"/>
+          <w:szCs w:val="20"/>
+        </w:rPr>
+        <w:t xml:space="preserve"> </w:t>
+      </w:r>
+    </w:p>
+    <w:p>
+      <w:pPr>
+        <w:rPr>
+          <w:rFonts w:ascii="Verdana" w:eastAsia="Verdana" w:hAnsi="Verdana" w:cs="Verdana"/>
+          <w:sz w:val="20"/>
+          <w:szCs w:val="20"/>
+        </w:rPr>
+      </w:pPr>
+    </w:p>
+    <w:p>
+      <w:pPr>
+        <w:rPr>
+          <w:rFonts w:ascii="Verdana" w:eastAsia="Verdana" w:hAnsi="Verdana" w:cs="Verdana"/>
+          <w:sz w:val="20"/>
+          <w:szCs w:val="20"/>
           <w:u w:val="single"/>
         </w:rPr>
       </w:pPr>
@@ -8273,6 +8278,293 @@
           <w:rFonts w:ascii="Verdana" w:eastAsia="Verdana" w:hAnsi="Verdana" w:cs="Verdana"/>
           <w:sz w:val="20"/>
           <w:szCs w:val="20"/>
+        </w:rPr>
+      </w:pPr>
+      <w:r>
+        <w:rPr>
+          <w:rFonts w:ascii="Verdana" w:eastAsia="Verdana" w:hAnsi="Verdana" w:cs="Verdana"/>
+          <w:sz w:val="20"/>
+          <w:szCs w:val="20"/>
+        </w:rPr>
+        <w:t>The study uses 51,497 instances with 26 attributes obtained from social sciences, administrative sciences, and engineering collected from 2010 to 2019. Artificial neural networks and decision trees were implemented as classification algorithms, and also, algorithms of attribute selection and resampling methods were used to balance the main class.</w:t>
+      </w:r>
+    </w:p>
+    <w:p>
+      <w:pPr>
+        <w:rPr>
+          <w:rFonts w:ascii="Verdana" w:eastAsia="Verdana" w:hAnsi="Verdana" w:cs="Verdana"/>
+          <w:sz w:val="20"/>
+          <w:szCs w:val="20"/>
+        </w:rPr>
+      </w:pPr>
+      <w:r>
+        <w:rPr>
+          <w:rFonts w:ascii="Verdana" w:eastAsia="Verdana" w:hAnsi="Verdana" w:cs="Verdana"/>
+          <w:sz w:val="20"/>
+          <w:szCs w:val="20"/>
+        </w:rPr>
+        <w:t>This experimental study was based on educational data mining methodologies and computational learning algorithms such as neural networks and decision trees.</w:t>
+      </w:r>
+    </w:p>
+    <w:p>
+      <w:pPr>
+        <w:rPr>
+          <w:rFonts w:ascii="Verdana" w:eastAsia="Verdana" w:hAnsi="Verdana" w:cs="Verdana"/>
+          <w:sz w:val="20"/>
+          <w:szCs w:val="20"/>
+        </w:rPr>
+      </w:pPr>
+      <w:r>
+        <w:rPr>
+          <w:rFonts w:ascii="Verdana" w:eastAsia="Verdana" w:hAnsi="Verdana" w:cs="Verdana"/>
+          <w:sz w:val="20"/>
+          <w:szCs w:val="20"/>
+        </w:rPr>
+        <w:t>The decision tree algorithm C5.0 (in its commercial version known as C4.5) is an extension of ID3. It can work with continuous values for the attributes, separating the possible results into two branches. The trees it generates are less leafy because each leaf does not cover a particular class but a class distribution. C5.0 forms a decision tree from the data employing recursively executed partitions, according to the depth-first strategy. Before each data partition, the algorithm considers all possible tests that can divide the data set and select the test results in the highest information gain or the highest information gain ratio. For each discrete attribute, a test with n results is considered, where n is the number of possible values the attribute can take [33].</w:t>
+      </w:r>
+    </w:p>
+    <w:p>
+      <w:pPr>
+        <w:rPr>
+          <w:rFonts w:ascii="Verdana" w:eastAsia="Verdana" w:hAnsi="Verdana" w:cs="Verdana"/>
+          <w:sz w:val="20"/>
+          <w:szCs w:val="20"/>
+        </w:rPr>
+      </w:pPr>
+      <w:r>
+        <w:rPr>
+          <w:rFonts w:ascii="Verdana" w:eastAsia="Verdana" w:hAnsi="Verdana" w:cs="Verdana"/>
+          <w:sz w:val="20"/>
+          <w:szCs w:val="20"/>
+        </w:rPr>
+        <w:t>Fig. 1 shows the method used in this study, which comprises two stages: 1) data processing and 2) classification model. The first stage bases on the knowledge discovery process (KDD), starting from describing the data set, processing, and model construction, described in points A and B of this section. In the second stage, ranking methods are applied to find the descriptive attributes. The decision trees algorithm and neural networks are applied to obtain classification models. Finally, the classification model with the best performance is obtained; this process is described in the results section.</w:t>
+      </w:r>
+    </w:p>
+    <w:p>
+      <w:pPr>
+        <w:pStyle w:val="Listparagraf"/>
+        <w:numPr>
+          <w:ilvl w:val="0"/>
+          <w:numId w:val="7"/>
+        </w:numPr>
+        <w:rPr>
+          <w:rFonts w:ascii="Verdana" w:eastAsia="Verdana" w:hAnsi="Verdana" w:cs="Verdana"/>
+          <w:sz w:val="20"/>
+          <w:szCs w:val="20"/>
+        </w:rPr>
+      </w:pPr>
+      <w:r>
+        <w:rPr>
+          <w:rFonts w:ascii="Verdana" w:eastAsia="Verdana" w:hAnsi="Verdana" w:cs="Verdana"/>
+          <w:sz w:val="20"/>
+          <w:szCs w:val="20"/>
+        </w:rPr>
+        <w:t xml:space="preserve">Dataset Description </w:t>
+      </w:r>
+    </w:p>
+    <w:p>
+      <w:pPr>
+        <w:rPr>
+          <w:rFonts w:ascii="Verdana" w:eastAsia="Verdana" w:hAnsi="Verdana" w:cs="Verdana"/>
+          <w:sz w:val="20"/>
+          <w:szCs w:val="20"/>
+        </w:rPr>
+      </w:pPr>
+      <w:r>
+        <w:rPr>
+          <w:rFonts w:ascii="Verdana" w:eastAsia="Verdana" w:hAnsi="Verdana" w:cs="Verdana"/>
+          <w:sz w:val="20"/>
+          <w:szCs w:val="20"/>
+        </w:rPr>
+        <w:t>Table III presents the distribution of data used in this study, obtained from three deaneries distributed among 25 programs collected from fall 2010 to fall 2019 (Table III).</w:t>
+      </w:r>
+    </w:p>
+    <w:p>
+      <w:pPr>
+        <w:pStyle w:val="Listparagraf"/>
+        <w:numPr>
+          <w:ilvl w:val="0"/>
+          <w:numId w:val="7"/>
+        </w:numPr>
+        <w:rPr>
+          <w:rFonts w:ascii="Verdana" w:eastAsia="Verdana" w:hAnsi="Verdana" w:cs="Verdana"/>
+          <w:sz w:val="20"/>
+          <w:szCs w:val="20"/>
+        </w:rPr>
+      </w:pPr>
+      <w:r>
+        <w:rPr>
+          <w:rFonts w:ascii="Verdana" w:eastAsia="Verdana" w:hAnsi="Verdana" w:cs="Verdana"/>
+          <w:sz w:val="20"/>
+          <w:szCs w:val="20"/>
+        </w:rPr>
+        <w:t>KDD Process</w:t>
+      </w:r>
+    </w:p>
+    <w:p>
+      <w:pPr>
+        <w:rPr>
+          <w:rFonts w:ascii="Verdana" w:eastAsia="Verdana" w:hAnsi="Verdana" w:cs="Verdana"/>
+          <w:sz w:val="20"/>
+          <w:szCs w:val="20"/>
+        </w:rPr>
+      </w:pPr>
+      <w:r>
+        <w:rPr>
+          <w:rFonts w:ascii="Verdana" w:eastAsia="Verdana" w:hAnsi="Verdana" w:cs="Verdana"/>
+          <w:sz w:val="20"/>
+          <w:szCs w:val="20"/>
+        </w:rPr>
+        <w:t>The selection of attributes utilizing algorithms allows improving the input data’s quality with the elimination of attributes that are not relevant [41]. In this study, we use subsection selection with CFS (Correlation Feature Selection), the filter method (Chi-square and gain information), and wrapping (Random Forest).</w:t>
+      </w:r>
+    </w:p>
+    <w:p>
+      <w:pPr>
+        <w:rPr>
+          <w:rFonts w:ascii="Verdana" w:eastAsia="Verdana" w:hAnsi="Verdana" w:cs="Verdana"/>
+          <w:sz w:val="20"/>
+          <w:szCs w:val="20"/>
+        </w:rPr>
+      </w:pPr>
+      <w:r>
+        <w:rPr>
+          <w:rFonts w:ascii="Verdana" w:eastAsia="Verdana" w:hAnsi="Verdana" w:cs="Verdana"/>
+          <w:sz w:val="20"/>
+          <w:szCs w:val="20"/>
+        </w:rPr>
+        <w:t xml:space="preserve">Data mining (classification model): The methods: X^2, Relief, and SOAP (Selection of Attributes by Projections) are applied since they increase accuracy, decrease overtraining since they eliminate data with better significance, and increase training speed [28]. The C5 decision tree algorithm and the artificial neural network algorithm with multilayer perceptron with </w:t>
+      </w:r>
+      <w:proofErr w:type="gramStart"/>
+      <w:r>
+        <w:rPr>
+          <w:rFonts w:ascii="Verdana" w:eastAsia="Verdana" w:hAnsi="Verdana" w:cs="Verdana"/>
+          <w:sz w:val="20"/>
+          <w:szCs w:val="20"/>
+        </w:rPr>
+        <w:t>1 and 2 layer</w:t>
+      </w:r>
+      <w:proofErr w:type="gramEnd"/>
+      <w:r>
+        <w:rPr>
+          <w:rFonts w:ascii="Verdana" w:eastAsia="Verdana" w:hAnsi="Verdana" w:cs="Verdana"/>
+          <w:sz w:val="20"/>
+          <w:szCs w:val="20"/>
+        </w:rPr>
+        <w:t xml:space="preserve"> topologies with different numbers of neurons also obtain the best classification model obtained between both. For the evaluation of each algorithm’s performance, the metrics of precision, accuracy, specificity, and sensitivity were used, as well as the balanced accuracy and the Matthew’s Correlation Coefficient (MCC). For the validation of the models, cross-validation with base ten is employed. In the training part, the balanced subset of data applies. The proportion for the Deserter(S) class is 34.5%.</w:t>
+      </w:r>
+    </w:p>
+    <w:p>
+      <w:pPr>
+        <w:pStyle w:val="Listparagraf"/>
+        <w:numPr>
+          <w:ilvl w:val="0"/>
+          <w:numId w:val="7"/>
+        </w:numPr>
+        <w:rPr>
+          <w:rFonts w:ascii="Verdana" w:eastAsia="Verdana" w:hAnsi="Verdana" w:cs="Verdana"/>
+          <w:sz w:val="20"/>
+          <w:szCs w:val="20"/>
+        </w:rPr>
+      </w:pPr>
+      <w:r>
+        <w:rPr>
+          <w:rFonts w:ascii="Verdana" w:eastAsia="Verdana" w:hAnsi="Verdana" w:cs="Verdana"/>
+          <w:sz w:val="20"/>
+          <w:szCs w:val="20"/>
+        </w:rPr>
+        <w:lastRenderedPageBreak/>
+        <w:t xml:space="preserve">Training and Testing </w:t>
+      </w:r>
+    </w:p>
+    <w:p>
+      <w:pPr>
+        <w:rPr>
+          <w:rFonts w:ascii="Verdana" w:eastAsia="Verdana" w:hAnsi="Verdana" w:cs="Verdana"/>
+          <w:sz w:val="20"/>
+          <w:szCs w:val="20"/>
+        </w:rPr>
+      </w:pPr>
+      <w:r>
+        <w:rPr>
+          <w:rFonts w:ascii="Verdana" w:eastAsia="Verdana" w:hAnsi="Verdana" w:cs="Verdana"/>
+          <w:sz w:val="20"/>
+          <w:szCs w:val="20"/>
+        </w:rPr>
+        <w:t xml:space="preserve">Executions perform with different proportions in several instances; the following strategies are applied: 1) training with 70%, 80%, and 90% of the available data and 2) For the initial evaluations of the models, base ten cross-validations use. </w:t>
+      </w:r>
+    </w:p>
+    <w:p>
+      <w:pPr>
+        <w:pStyle w:val="Listparagraf"/>
+        <w:numPr>
+          <w:ilvl w:val="0"/>
+          <w:numId w:val="7"/>
+        </w:numPr>
+        <w:rPr>
+          <w:rFonts w:ascii="Verdana" w:eastAsia="Verdana" w:hAnsi="Verdana" w:cs="Verdana"/>
+          <w:sz w:val="20"/>
+          <w:szCs w:val="20"/>
+        </w:rPr>
+      </w:pPr>
+      <w:r>
+        <w:rPr>
+          <w:rFonts w:ascii="Verdana" w:eastAsia="Verdana" w:hAnsi="Verdana" w:cs="Verdana"/>
+          <w:sz w:val="20"/>
+          <w:szCs w:val="20"/>
+        </w:rPr>
+        <w:t>Feature Selection</w:t>
+      </w:r>
+    </w:p>
+    <w:p>
+      <w:pPr>
+        <w:rPr>
+          <w:rFonts w:ascii="Verdana" w:eastAsia="Verdana" w:hAnsi="Verdana" w:cs="Verdana"/>
+          <w:sz w:val="20"/>
+          <w:szCs w:val="20"/>
+        </w:rPr>
+      </w:pPr>
+      <w:r>
+        <w:rPr>
+          <w:rFonts w:ascii="Verdana" w:eastAsia="Verdana" w:hAnsi="Verdana" w:cs="Verdana"/>
+          <w:sz w:val="20"/>
+          <w:szCs w:val="20"/>
+        </w:rPr>
+        <w:t>Two methods for feature selection are used to find the most relevant attributes. To determine the order of importance of the attributes rank methods (</w:t>
+      </w:r>
+      <w:proofErr w:type="spellStart"/>
+      <w:r>
+        <w:rPr>
+          <w:rFonts w:ascii="Verdana" w:eastAsia="Verdana" w:hAnsi="Verdana" w:cs="Verdana"/>
+          <w:sz w:val="20"/>
+          <w:szCs w:val="20"/>
+        </w:rPr>
+        <w:t>chi_square</w:t>
+      </w:r>
+      <w:proofErr w:type="spellEnd"/>
+      <w:r>
+        <w:rPr>
+          <w:rFonts w:ascii="Verdana" w:eastAsia="Verdana" w:hAnsi="Verdana" w:cs="Verdana"/>
+          <w:sz w:val="20"/>
+          <w:szCs w:val="20"/>
+        </w:rPr>
+        <w:t xml:space="preserve"> and gain information) were used and filter methods were used to determine a subset with the most significant attributes.</w:t>
+      </w:r>
+    </w:p>
+    <w:p>
+      <w:pPr>
+        <w:rPr>
+          <w:rFonts w:ascii="Verdana" w:eastAsia="Verdana" w:hAnsi="Verdana" w:cs="Verdana"/>
+          <w:sz w:val="20"/>
+          <w:szCs w:val="20"/>
+        </w:rPr>
+      </w:pPr>
+    </w:p>
+    <w:p>
+      <w:pPr>
+        <w:rPr>
+          <w:rFonts w:ascii="Verdana" w:eastAsia="Verdana" w:hAnsi="Verdana" w:cs="Verdana"/>
+          <w:sz w:val="20"/>
+          <w:szCs w:val="20"/>
           <w:u w:val="single"/>
         </w:rPr>
       </w:pPr>
@@ -8303,6 +8595,587 @@
           <w:rFonts w:ascii="Verdana" w:eastAsia="Verdana" w:hAnsi="Verdana" w:cs="Verdana"/>
           <w:sz w:val="20"/>
           <w:szCs w:val="20"/>
+        </w:rPr>
+      </w:pPr>
+      <w:r>
+        <w:rPr>
+          <w:rFonts w:ascii="Verdana" w:eastAsia="Verdana" w:hAnsi="Verdana" w:cs="Verdana"/>
+          <w:sz w:val="20"/>
+          <w:szCs w:val="20"/>
+        </w:rPr>
+        <w:t xml:space="preserve">A. </w:t>
+      </w:r>
+      <w:r>
+        <w:rPr>
+          <w:rFonts w:ascii="Verdana" w:eastAsia="Verdana" w:hAnsi="Verdana" w:cs="Verdana"/>
+          <w:sz w:val="20"/>
+          <w:szCs w:val="20"/>
+        </w:rPr>
+        <w:t xml:space="preserve">Features Selection </w:t>
+      </w:r>
+    </w:p>
+    <w:p>
+      <w:pPr>
+        <w:rPr>
+          <w:rFonts w:ascii="Verdana" w:eastAsia="Verdana" w:hAnsi="Verdana" w:cs="Verdana"/>
+          <w:sz w:val="20"/>
+          <w:szCs w:val="20"/>
+        </w:rPr>
+      </w:pPr>
+      <w:r>
+        <w:rPr>
+          <w:rFonts w:ascii="Verdana" w:eastAsia="Verdana" w:hAnsi="Verdana" w:cs="Verdana"/>
+          <w:sz w:val="20"/>
+          <w:szCs w:val="20"/>
+        </w:rPr>
+        <w:t>Two feature selection methods are applied to identify the most relevant attributes. The first method, feature selection algorithms, was used with rank methods (</w:t>
+      </w:r>
+      <w:proofErr w:type="spellStart"/>
+      <w:r>
+        <w:rPr>
+          <w:rFonts w:ascii="Verdana" w:eastAsia="Verdana" w:hAnsi="Verdana" w:cs="Verdana"/>
+          <w:sz w:val="20"/>
+          <w:szCs w:val="20"/>
+        </w:rPr>
+        <w:t>chi_square</w:t>
+      </w:r>
+      <w:proofErr w:type="spellEnd"/>
+      <w:r>
+        <w:rPr>
+          <w:rFonts w:ascii="Verdana" w:eastAsia="Verdana" w:hAnsi="Verdana" w:cs="Verdana"/>
+          <w:sz w:val="20"/>
+          <w:szCs w:val="20"/>
+        </w:rPr>
+        <w:t xml:space="preserve"> and gain information) to determine the most relevant attributes. In which it is observed that similar results were obtained with both methods (Fig. 2). A second method was performed with filter methods to determine a subset with the most significant attributes—also, the wrapping algorithm applies with the random forest (Table V).</w:t>
+      </w:r>
+    </w:p>
+    <w:p>
+      <w:pPr>
+        <w:rPr>
+          <w:rFonts w:ascii="Verdana" w:eastAsia="Verdana" w:hAnsi="Verdana" w:cs="Verdana"/>
+          <w:sz w:val="20"/>
+          <w:szCs w:val="20"/>
+        </w:rPr>
+      </w:pPr>
+      <w:r>
+        <w:rPr>
+          <w:rFonts w:ascii="Verdana" w:eastAsia="Verdana" w:hAnsi="Verdana" w:cs="Verdana"/>
+          <w:sz w:val="20"/>
+          <w:szCs w:val="20"/>
+        </w:rPr>
+        <w:t>Fig. 3 shows the order of attributes from least to most important with box diagrams, thus showing the dispersion of data for each. It can be noted that the variable FORANEO is not significant, and the variable REPROBADASP is significant. That means that the most significant variables are related to the failure rate, absences, semesters completed, age, average income, current average, and progress according to credits. This analysis also allowed us to detect some inconsistencies in the attributes PROM_PANTE, AVANCE_XCRED, and FALTASP:</w:t>
+      </w:r>
+    </w:p>
+    <w:p>
+      <w:pPr>
+        <w:pStyle w:val="Listparagraf"/>
+        <w:numPr>
+          <w:ilvl w:val="0"/>
+          <w:numId w:val="8"/>
+        </w:numPr>
+        <w:rPr>
+          <w:rFonts w:ascii="Verdana" w:eastAsia="Verdana" w:hAnsi="Verdana" w:cs="Verdana"/>
+          <w:sz w:val="20"/>
+          <w:szCs w:val="20"/>
+        </w:rPr>
+      </w:pPr>
+      <w:r>
+        <w:rPr>
+          <w:rFonts w:ascii="Verdana" w:eastAsia="Verdana" w:hAnsi="Verdana" w:cs="Verdana"/>
+          <w:sz w:val="20"/>
+          <w:szCs w:val="20"/>
+        </w:rPr>
+        <w:t xml:space="preserve">PROM_PANTE. </w:t>
+      </w:r>
+    </w:p>
+    <w:p>
+      <w:pPr>
+        <w:pStyle w:val="Listparagraf"/>
+        <w:rPr>
+          <w:rFonts w:ascii="Verdana" w:eastAsia="Verdana" w:hAnsi="Verdana" w:cs="Verdana"/>
+          <w:sz w:val="20"/>
+          <w:szCs w:val="20"/>
+        </w:rPr>
+      </w:pPr>
+      <w:r>
+        <w:rPr>
+          <w:rFonts w:ascii="Verdana" w:eastAsia="Verdana" w:hAnsi="Verdana" w:cs="Verdana"/>
+          <w:sz w:val="20"/>
+          <w:szCs w:val="20"/>
+        </w:rPr>
+        <w:t xml:space="preserve">Most of them represent zeros values, which is not necessarily incorrect since these variables are affected by new entries and re-entries. When they are new entries, it is expected that they do not have a previous average because there is no history. The same happens with their advance by credits and faults. However, atypical data is found, where it is not typical for values greater than 0 and less than 6 to exist, since it indicates that someone who failed the previous semester and registered for the next period without credit. Thus, 90 records are discarded due to the inconsistency described. </w:t>
+      </w:r>
+    </w:p>
+    <w:p>
+      <w:pPr>
+        <w:rPr>
+          <w:rFonts w:ascii="Verdana" w:eastAsia="Verdana" w:hAnsi="Verdana" w:cs="Verdana"/>
+          <w:sz w:val="20"/>
+          <w:szCs w:val="20"/>
+        </w:rPr>
+      </w:pPr>
+      <w:r>
+        <w:rPr>
+          <w:rFonts w:ascii="Verdana" w:eastAsia="Verdana" w:hAnsi="Verdana" w:cs="Verdana"/>
+          <w:sz w:val="20"/>
+          <w:szCs w:val="20"/>
+        </w:rPr>
+        <w:t xml:space="preserve">• FALTASP. </w:t>
+      </w:r>
+    </w:p>
+    <w:p>
+      <w:pPr>
+        <w:rPr>
+          <w:rFonts w:ascii="Verdana" w:eastAsia="Verdana" w:hAnsi="Verdana" w:cs="Verdana"/>
+          <w:sz w:val="20"/>
+          <w:szCs w:val="20"/>
+        </w:rPr>
+      </w:pPr>
+      <w:r>
+        <w:rPr>
+          <w:rFonts w:ascii="Verdana" w:eastAsia="Verdana" w:hAnsi="Verdana" w:cs="Verdana"/>
+          <w:sz w:val="20"/>
+          <w:szCs w:val="20"/>
+        </w:rPr>
+        <w:t xml:space="preserve">Five cases were eliminated from the data set with absences greater than 500, which could indicate an inadequate capture in the system. </w:t>
+      </w:r>
+    </w:p>
+    <w:p>
+      <w:pPr>
+        <w:rPr>
+          <w:rFonts w:ascii="Verdana" w:eastAsia="Verdana" w:hAnsi="Verdana" w:cs="Verdana"/>
+          <w:sz w:val="20"/>
+          <w:szCs w:val="20"/>
+        </w:rPr>
+      </w:pPr>
+      <w:r>
+        <w:rPr>
+          <w:rFonts w:ascii="Verdana" w:eastAsia="Verdana" w:hAnsi="Verdana" w:cs="Verdana"/>
+          <w:sz w:val="20"/>
+          <w:szCs w:val="20"/>
+        </w:rPr>
+        <w:t xml:space="preserve">• ADVANCE_XCRED. </w:t>
+      </w:r>
+    </w:p>
+    <w:p>
+      <w:pPr>
+        <w:rPr>
+          <w:rFonts w:ascii="Verdana" w:eastAsia="Verdana" w:hAnsi="Verdana" w:cs="Verdana"/>
+          <w:sz w:val="20"/>
+          <w:szCs w:val="20"/>
+        </w:rPr>
+      </w:pPr>
+      <w:r>
+        <w:rPr>
+          <w:rFonts w:ascii="Verdana" w:eastAsia="Verdana" w:hAnsi="Verdana" w:cs="Verdana"/>
+          <w:sz w:val="20"/>
+          <w:szCs w:val="20"/>
+        </w:rPr>
+        <w:t xml:space="preserve">2 cases with incorrectly calculated data from the system were discarded. </w:t>
+      </w:r>
+    </w:p>
+    <w:p>
+      <w:pPr>
+        <w:rPr>
+          <w:rFonts w:ascii="Verdana" w:eastAsia="Verdana" w:hAnsi="Verdana" w:cs="Verdana"/>
+          <w:sz w:val="20"/>
+          <w:szCs w:val="20"/>
+        </w:rPr>
+      </w:pPr>
+      <w:r>
+        <w:rPr>
+          <w:rFonts w:ascii="Verdana" w:eastAsia="Verdana" w:hAnsi="Verdana" w:cs="Verdana"/>
+          <w:sz w:val="20"/>
+          <w:szCs w:val="20"/>
+        </w:rPr>
+        <w:t xml:space="preserve">The next phase was to determine which attributes are applied for model training. For this task, decision trees with base-10 </w:t>
+      </w:r>
+      <w:proofErr w:type="spellStart"/>
+      <w:r>
+        <w:rPr>
+          <w:rFonts w:ascii="Verdana" w:eastAsia="Verdana" w:hAnsi="Verdana" w:cs="Verdana"/>
+          <w:sz w:val="20"/>
+          <w:szCs w:val="20"/>
+        </w:rPr>
+        <w:t>crossvalidation</w:t>
+      </w:r>
+      <w:proofErr w:type="spellEnd"/>
+      <w:r>
+        <w:rPr>
+          <w:rFonts w:ascii="Verdana" w:eastAsia="Verdana" w:hAnsi="Verdana" w:cs="Verdana"/>
+          <w:sz w:val="20"/>
+          <w:szCs w:val="20"/>
+        </w:rPr>
+        <w:t xml:space="preserve"> </w:t>
+      </w:r>
+      <w:proofErr w:type="gramStart"/>
+      <w:r>
+        <w:rPr>
+          <w:rFonts w:ascii="Verdana" w:eastAsia="Verdana" w:hAnsi="Verdana" w:cs="Verdana"/>
+          <w:sz w:val="20"/>
+          <w:szCs w:val="20"/>
+        </w:rPr>
+        <w:t>is</w:t>
+      </w:r>
+      <w:proofErr w:type="gramEnd"/>
+      <w:r>
+        <w:rPr>
+          <w:rFonts w:ascii="Verdana" w:eastAsia="Verdana" w:hAnsi="Verdana" w:cs="Verdana"/>
+          <w:sz w:val="20"/>
+          <w:szCs w:val="20"/>
+        </w:rPr>
+        <w:t xml:space="preserve"> used as a classification algorithm. Fig. 4 shows the results with three training ratios, 70%, 80%, and 90%, and with attributes according to the methods of Correlation (CFS), Consistency, and Wrap (</w:t>
+      </w:r>
+      <w:proofErr w:type="gramStart"/>
+      <w:r>
+        <w:rPr>
+          <w:rFonts w:ascii="Verdana" w:eastAsia="Verdana" w:hAnsi="Verdana" w:cs="Verdana"/>
+          <w:sz w:val="20"/>
+          <w:szCs w:val="20"/>
+        </w:rPr>
+        <w:t>random-forest</w:t>
+      </w:r>
+      <w:proofErr w:type="gramEnd"/>
+      <w:r>
+        <w:rPr>
+          <w:rFonts w:ascii="Verdana" w:eastAsia="Verdana" w:hAnsi="Verdana" w:cs="Verdana"/>
+          <w:sz w:val="20"/>
+          <w:szCs w:val="20"/>
+        </w:rPr>
+        <w:t xml:space="preserve">). It can see that the best performances were obtained with a training ratio of 90% and 80% with selection methods by Consistency and Wrap-RF. The selection of attributes by CFS causes the model to lose sensitivity with any training ratio, being the least desired option. However, it highlights that it reduces up to 9 significant attributes, which could be useful when training time must be optimized at the expense of loss of fit. </w:t>
+      </w:r>
+    </w:p>
+    <w:p>
+      <w:pPr>
+        <w:rPr>
+          <w:rFonts w:ascii="Verdana" w:eastAsia="Verdana" w:hAnsi="Verdana" w:cs="Verdana"/>
+          <w:sz w:val="20"/>
+          <w:szCs w:val="20"/>
+        </w:rPr>
+      </w:pPr>
+      <w:r>
+        <w:rPr>
+          <w:rFonts w:ascii="Verdana" w:eastAsia="Verdana" w:hAnsi="Verdana" w:cs="Verdana"/>
+          <w:sz w:val="20"/>
+          <w:szCs w:val="20"/>
+        </w:rPr>
+        <w:lastRenderedPageBreak/>
+        <w:t>From these results (Fig. 4), it determines that the most important attributes are those obtained by the wrapper (Random Forest) due to the performance obtained. These are ASIG_INSCRITOSP, FALTASP, AVANCE_XCRED, PROMEDIO_AC, PROM_PANTE, REPROBADAS3P, CRED_PANTE, PROM_INI, AGE, REPROBADAS2P, FALTAS_PANTE, SEMESTRE_PANTE, REGISTERED_PERIODS, REPRODUCED1P, SUPPORT, PANT_PLAY, REPRODUCED1X, AUTUMN, SPRING, REPRODUCED2X, FEMALE_GEN, MALE_GEN, NINGROS, REPRODUCED3X, and STADIUM.</w:t>
+      </w:r>
+    </w:p>
+    <w:p>
+      <w:pPr>
+        <w:rPr>
+          <w:rFonts w:ascii="Verdana" w:eastAsia="Verdana" w:hAnsi="Verdana" w:cs="Verdana"/>
+          <w:sz w:val="20"/>
+          <w:szCs w:val="20"/>
+        </w:rPr>
+      </w:pPr>
+      <w:r>
+        <w:rPr>
+          <w:rFonts w:ascii="Verdana" w:eastAsia="Verdana" w:hAnsi="Verdana" w:cs="Verdana"/>
+          <w:sz w:val="20"/>
+          <w:szCs w:val="20"/>
+        </w:rPr>
+        <w:t xml:space="preserve">B. Classifier Model </w:t>
+      </w:r>
+    </w:p>
+    <w:p>
+      <w:pPr>
+        <w:rPr>
+          <w:rFonts w:ascii="Verdana" w:eastAsia="Verdana" w:hAnsi="Verdana" w:cs="Verdana"/>
+          <w:sz w:val="20"/>
+          <w:szCs w:val="20"/>
+        </w:rPr>
+      </w:pPr>
+      <w:r>
+        <w:rPr>
+          <w:rFonts w:ascii="Verdana" w:eastAsia="Verdana" w:hAnsi="Verdana" w:cs="Verdana"/>
+          <w:sz w:val="20"/>
+          <w:szCs w:val="20"/>
+        </w:rPr>
+        <w:t>With Random Forest Decision Trees The decision tree algorithm C5.0 applies balanced data, and the attributes of Table IV. Fig. 4 confirms that the attributes selected by</w:t>
+      </w:r>
+      <w:r>
+        <w:rPr>
+          <w:rFonts w:ascii="Verdana" w:eastAsia="Verdana" w:hAnsi="Verdana" w:cs="Verdana"/>
+          <w:sz w:val="20"/>
+          <w:szCs w:val="20"/>
+        </w:rPr>
+        <w:t xml:space="preserve"> </w:t>
+      </w:r>
+      <w:r>
+        <w:rPr>
+          <w:rFonts w:ascii="Verdana" w:eastAsia="Verdana" w:hAnsi="Verdana" w:cs="Verdana"/>
+          <w:sz w:val="20"/>
+          <w:szCs w:val="20"/>
+        </w:rPr>
+        <w:t xml:space="preserve">RF-Wrap give the best results, although they are very similar to those obtained by Consistency. The lowest evaluation is obtained using only the attributes by CFS. </w:t>
+      </w:r>
+      <w:proofErr w:type="gramStart"/>
+      <w:r>
+        <w:rPr>
+          <w:rFonts w:ascii="Verdana" w:eastAsia="Verdana" w:hAnsi="Verdana" w:cs="Verdana"/>
+          <w:sz w:val="20"/>
+          <w:szCs w:val="20"/>
+        </w:rPr>
+        <w:t>It can be seen that only</w:t>
+      </w:r>
+      <w:proofErr w:type="gramEnd"/>
+      <w:r>
+        <w:rPr>
+          <w:rFonts w:ascii="Verdana" w:eastAsia="Verdana" w:hAnsi="Verdana" w:cs="Verdana"/>
+          <w:sz w:val="20"/>
+          <w:szCs w:val="20"/>
+        </w:rPr>
+        <w:t xml:space="preserve"> the accuracy metric is lower (~88%). This metric indicates the proportion of true positives of those classified as dropouts. The model’s evaluation improvement, the balanced accuracy, and Matthew’s correlation coefficient were obtained. The balanced accuracy is maintained for the attributes obtained by Consistency and RF envelope; Matthew’s correlation coefficient indicates a robust positive relationship above 70%. In this way, the list of the most relevant attributes shown in Fig. 5 is obtained.</w:t>
+      </w:r>
+    </w:p>
+    <w:p>
+      <w:pPr>
+        <w:rPr>
+          <w:rFonts w:ascii="Verdana" w:eastAsia="Verdana" w:hAnsi="Verdana" w:cs="Verdana"/>
+          <w:sz w:val="20"/>
+          <w:szCs w:val="20"/>
+        </w:rPr>
+      </w:pPr>
+      <w:r>
+        <w:rPr>
+          <w:rFonts w:ascii="Verdana" w:eastAsia="Verdana" w:hAnsi="Verdana" w:cs="Verdana"/>
+          <w:sz w:val="20"/>
+          <w:szCs w:val="20"/>
+        </w:rPr>
+        <w:t xml:space="preserve">C. Classifier Model </w:t>
+      </w:r>
+      <w:proofErr w:type="gramStart"/>
+      <w:r>
+        <w:rPr>
+          <w:rFonts w:ascii="Verdana" w:eastAsia="Verdana" w:hAnsi="Verdana" w:cs="Verdana"/>
+          <w:sz w:val="20"/>
+          <w:szCs w:val="20"/>
+        </w:rPr>
+        <w:t>With</w:t>
+      </w:r>
+      <w:proofErr w:type="gramEnd"/>
+      <w:r>
+        <w:rPr>
+          <w:rFonts w:ascii="Verdana" w:eastAsia="Verdana" w:hAnsi="Verdana" w:cs="Verdana"/>
+          <w:sz w:val="20"/>
+          <w:szCs w:val="20"/>
+        </w:rPr>
+        <w:t xml:space="preserve"> Artificial Neural Network</w:t>
+      </w:r>
+    </w:p>
+    <w:p>
+      <w:pPr>
+        <w:rPr>
+          <w:rFonts w:ascii="Verdana" w:eastAsia="Verdana" w:hAnsi="Verdana" w:cs="Verdana"/>
+          <w:sz w:val="20"/>
+          <w:szCs w:val="20"/>
+        </w:rPr>
+      </w:pPr>
+      <w:r>
+        <w:rPr>
+          <w:rFonts w:ascii="Verdana" w:eastAsia="Verdana" w:hAnsi="Verdana" w:cs="Verdana"/>
+          <w:sz w:val="20"/>
+          <w:szCs w:val="20"/>
+        </w:rPr>
+        <w:t>Fig. 6 shows that the attributes obtained by CFS have the lowest values. However, as attributes are added, there is an improvement in the results. Although accuracy is high, sensitivity is low, meaning that it can detect about 57% of defectors (depending on network</w:t>
+      </w:r>
+      <w:r>
+        <w:rPr>
+          <w:rFonts w:ascii="Verdana" w:eastAsia="Verdana" w:hAnsi="Verdana" w:cs="Verdana"/>
+          <w:sz w:val="20"/>
+          <w:szCs w:val="20"/>
+        </w:rPr>
+        <w:t xml:space="preserve"> </w:t>
+      </w:r>
+      <w:r>
+        <w:rPr>
+          <w:rFonts w:ascii="Verdana" w:eastAsia="Verdana" w:hAnsi="Verdana" w:cs="Verdana"/>
+          <w:sz w:val="20"/>
+          <w:szCs w:val="20"/>
+        </w:rPr>
+        <w:t>configuration and several attributes). On the other hand, it is analyzed the result with the Matthews correlation coefficient (MCC) and balanced accuracy.</w:t>
+      </w:r>
+    </w:p>
+    <w:p>
+      <w:pPr>
+        <w:rPr>
+          <w:rFonts w:ascii="Verdana" w:eastAsia="Verdana" w:hAnsi="Verdana" w:cs="Verdana"/>
+          <w:sz w:val="20"/>
+          <w:szCs w:val="20"/>
+        </w:rPr>
+      </w:pPr>
+      <w:r>
+        <w:rPr>
+          <w:rFonts w:ascii="Verdana" w:eastAsia="Verdana" w:hAnsi="Verdana" w:cs="Verdana"/>
+          <w:sz w:val="20"/>
+          <w:szCs w:val="20"/>
+        </w:rPr>
+        <w:t xml:space="preserve">D. </w:t>
+      </w:r>
+      <w:r>
+        <w:rPr>
+          <w:rFonts w:ascii="Verdana" w:eastAsia="Verdana" w:hAnsi="Verdana" w:cs="Verdana"/>
+          <w:sz w:val="20"/>
+          <w:szCs w:val="20"/>
+        </w:rPr>
+        <w:t xml:space="preserve">The Best Classifier Model </w:t>
+      </w:r>
+    </w:p>
+    <w:p>
+      <w:pPr>
+        <w:rPr>
+          <w:rFonts w:ascii="Verdana" w:eastAsia="Verdana" w:hAnsi="Verdana" w:cs="Verdana"/>
+          <w:sz w:val="20"/>
+          <w:szCs w:val="20"/>
+        </w:rPr>
+      </w:pPr>
+      <w:r>
+        <w:rPr>
+          <w:rFonts w:ascii="Verdana" w:eastAsia="Verdana" w:hAnsi="Verdana" w:cs="Verdana"/>
+          <w:sz w:val="20"/>
+          <w:szCs w:val="20"/>
+        </w:rPr>
+        <w:t>According to the classifier and configuration used, Fig. 8 shows the best results of artificial neural networks and decision trees. For the case of decision trees, the best results are given by attributes taken by RF-Wrap. For Neural Networks, the most appropriate configuration was a hidden layer with 12 neurons. The results show that decision trees are the best classification algorithm for detecting deserters.</w:t>
+      </w:r>
+    </w:p>
+    <w:p>
+      <w:pPr>
+        <w:rPr>
+          <w:rFonts w:ascii="Verdana" w:eastAsia="Verdana" w:hAnsi="Verdana" w:cs="Verdana"/>
+          <w:sz w:val="20"/>
+          <w:szCs w:val="20"/>
+        </w:rPr>
+      </w:pPr>
+      <w:r>
+        <w:rPr>
+          <w:rFonts w:ascii="Verdana" w:eastAsia="Verdana" w:hAnsi="Verdana" w:cs="Verdana"/>
+          <w:sz w:val="20"/>
+          <w:szCs w:val="20"/>
+        </w:rPr>
+        <w:t>Thus, the Table VI presents a comparison of the application of neural networks. There is a difference between the number of records and variables studied in each study, determining factors in obtaining performance metrics such as accuracy and sensitivity. Although in [15], [16] the accuracy was higher than 96%, while in our study, it was 76.79%, this does not mean that neural networks are not adequate to predict dropout university in our case. Nevertheless, they are a function of the type of data, variables used, classification methods used in the neural networks, and the attribute selection methods applied before the classification, as mentioned in the explanatory features section.</w:t>
+      </w:r>
+    </w:p>
+    <w:p>
+      <w:pPr>
+        <w:rPr>
+          <w:rFonts w:ascii="Verdana" w:eastAsia="Verdana" w:hAnsi="Verdana" w:cs="Verdana"/>
+          <w:sz w:val="20"/>
+          <w:szCs w:val="20"/>
+        </w:rPr>
+      </w:pPr>
+      <w:r>
+        <w:rPr>
+          <w:rFonts w:ascii="Verdana" w:eastAsia="Verdana" w:hAnsi="Verdana" w:cs="Verdana"/>
+          <w:sz w:val="20"/>
+          <w:szCs w:val="20"/>
+        </w:rPr>
+        <w:t xml:space="preserve">The Table VII shows a comparison of the results obtained in our study with those obtained in the literature. It can be observed that the difference between accuracy and sensitivity is </w:t>
+      </w:r>
+      <w:proofErr w:type="gramStart"/>
+      <w:r>
+        <w:rPr>
+          <w:rFonts w:ascii="Verdana" w:eastAsia="Verdana" w:hAnsi="Verdana" w:cs="Verdana"/>
+          <w:sz w:val="20"/>
+          <w:szCs w:val="20"/>
+        </w:rPr>
+        <w:t>notorious</w:t>
+      </w:r>
+      <w:proofErr w:type="gramEnd"/>
+      <w:r>
+        <w:rPr>
+          <w:rFonts w:ascii="Verdana" w:eastAsia="Verdana" w:hAnsi="Verdana" w:cs="Verdana"/>
+          <w:sz w:val="20"/>
+          <w:szCs w:val="20"/>
+        </w:rPr>
+        <w:t xml:space="preserve"> and the number of variables and data analyzed. As in neural networks, these results’ difference lies in the data set analyzed and the attributes. In</w:t>
+      </w:r>
+      <w:r>
+        <w:rPr>
+          <w:rFonts w:ascii="Verdana" w:eastAsia="Verdana" w:hAnsi="Verdana" w:cs="Verdana"/>
+          <w:sz w:val="20"/>
+          <w:szCs w:val="20"/>
+        </w:rPr>
+        <w:t xml:space="preserve"> </w:t>
+      </w:r>
+      <w:r>
+        <w:rPr>
+          <w:rFonts w:ascii="Verdana" w:eastAsia="Verdana" w:hAnsi="Verdana" w:cs="Verdana"/>
+          <w:sz w:val="20"/>
+          <w:szCs w:val="20"/>
+        </w:rPr>
+        <w:t>summary, the closer the percentage of metrics is to 100%, the better the classifier.</w:t>
+      </w:r>
+    </w:p>
+    <w:p>
+      <w:pPr>
+        <w:rPr>
+          <w:rFonts w:ascii="Verdana" w:eastAsia="Verdana" w:hAnsi="Verdana" w:cs="Verdana"/>
+          <w:sz w:val="20"/>
+          <w:szCs w:val="20"/>
+        </w:rPr>
+      </w:pPr>
+    </w:p>
+    <w:p>
+      <w:pPr>
+        <w:rPr>
+          <w:rFonts w:ascii="Verdana" w:eastAsia="Verdana" w:hAnsi="Verdana" w:cs="Verdana"/>
+          <w:sz w:val="20"/>
+          <w:szCs w:val="20"/>
+        </w:rPr>
+      </w:pPr>
+      <w:r>
+        <w:rPr>
+          <w:rFonts w:ascii="Verdana" w:eastAsia="Verdana" w:hAnsi="Verdana" w:cs="Verdana"/>
+          <w:sz w:val="20"/>
+          <w:szCs w:val="20"/>
+        </w:rPr>
+        <w:t xml:space="preserve">In the first analysis of attributes, some that do not seem so relevant can be discarded, such as failed subjects, period (autumn or spring), and gender. However, comprehensive analysis with attribute selection by envelope - random forest shows that the models’ maximum performance is obtained using most of the attributes. On the other hand, the </w:t>
+      </w:r>
+      <w:r>
+        <w:rPr>
+          <w:rFonts w:ascii="Verdana" w:eastAsia="Verdana" w:hAnsi="Verdana" w:cs="Verdana"/>
+          <w:sz w:val="20"/>
+          <w:szCs w:val="20"/>
+        </w:rPr>
+        <w:lastRenderedPageBreak/>
+        <w:t>class balance allowed us to improve the performance metrics of both algorithms. Mathew’s correlation coefficient and balanced accuracy provided a better evaluation of the models, allowing the results to be unaffected by variations in accuracy, precision, specificity, and sensitivity metrics. Decision trees obtained the best Matthew correlation coefficient of 87.43% and balanced accuracy of 94.34%. On the other hand, the tests performed indicate that increasing the number of neurons in the hidden layer of ANN could improve performance. However, it requires more processing power since server training can be more than an hour-long, and it is the main reason for not having performed more tests. Since the best model has been the one obtained by decision trees, it has been implemented in the Enterprise Resource Planning (ERP) institutional system, which helps the student to receive the accompaniment he requires so as not to interrupt his studies; this effort translates into monitoring about 450 students per period belonging to the deaneries of social sciences, administration, and engineering. In this way, the student monitoring area improves its administrative tasks using the model because it obtains a list in a matter of seconds and avoids consolidating a report of several Excel documents, even from different areas (admissions and school control).</w:t>
+      </w:r>
+    </w:p>
+    <w:p>
+      <w:pPr>
+        <w:rPr>
+          <w:rFonts w:ascii="Verdana" w:eastAsia="Verdana" w:hAnsi="Verdana" w:cs="Verdana"/>
+          <w:sz w:val="20"/>
+          <w:szCs w:val="20"/>
+        </w:rPr>
+      </w:pPr>
+      <w:r>
+        <w:rPr>
+          <w:rFonts w:ascii="Verdana" w:eastAsia="Verdana" w:hAnsi="Verdana" w:cs="Verdana"/>
+          <w:sz w:val="20"/>
+          <w:szCs w:val="20"/>
+        </w:rPr>
+        <w:t>The results show that the best performing model was that of Random Forest with a Matthew correlation coefficient of 87.43% against 53.39% obtained by artificial neural networks and 94.34% accuracy by Random Forest. The model has allowed predicting an approximate number of possible dropouts per period, contributing to the involved instances in preventing or reducing dropout in higher education.</w:t>
+      </w:r>
+    </w:p>
+    <w:p>
+      <w:pPr>
+        <w:rPr>
+          <w:rFonts w:ascii="Verdana" w:eastAsia="Verdana" w:hAnsi="Verdana" w:cs="Verdana"/>
+          <w:sz w:val="20"/>
+          <w:szCs w:val="20"/>
+        </w:rPr>
+      </w:pPr>
+    </w:p>
+    <w:p>
+      <w:pPr>
+        <w:rPr>
+          <w:rFonts w:ascii="Verdana" w:eastAsia="Verdana" w:hAnsi="Verdana" w:cs="Verdana"/>
+          <w:sz w:val="20"/>
+          <w:szCs w:val="20"/>
           <w:u w:val="single"/>
         </w:rPr>
       </w:pPr>
@@ -8373,18 +9246,153 @@
           <w:rFonts w:ascii="Verdana" w:eastAsia="Verdana" w:hAnsi="Verdana" w:cs="Verdana"/>
           <w:sz w:val="20"/>
           <w:szCs w:val="20"/>
-          <w:u w:val="single"/>
-        </w:rPr>
-      </w:pPr>
-    </w:p>
-    <w:p>
-      <w:pPr>
-        <w:rPr>
-          <w:rFonts w:ascii="Verdana" w:eastAsia="Verdana" w:hAnsi="Verdana" w:cs="Verdana"/>
-          <w:sz w:val="20"/>
-          <w:szCs w:val="20"/>
-        </w:rPr>
-      </w:pPr>
+        </w:rPr>
+      </w:pPr>
+      <w:r>
+        <w:rPr>
+          <w:rFonts w:ascii="Verdana" w:eastAsia="Verdana" w:hAnsi="Verdana" w:cs="Verdana"/>
+          <w:sz w:val="20"/>
+          <w:szCs w:val="20"/>
+        </w:rPr>
+        <w:t xml:space="preserve">To continue with the research, we have considered using additional attributes such as payment history, debts, campus access, and similar, as well as implementing stratified sampling by deanery for class balancing in the model’s training and dividing data into new entries and re-entry. Also, we intend to use other classification algorithms such as near neighbors, vector support machines, logistic regression, and use a combination of classifiers to generate a more robust solution. Also, we plan to use cloud services such as Machine Learning in AWS, Azure Machine Learning, </w:t>
+      </w:r>
+      <w:proofErr w:type="spellStart"/>
+      <w:r>
+        <w:rPr>
+          <w:rFonts w:ascii="Verdana" w:eastAsia="Verdana" w:hAnsi="Verdana" w:cs="Verdana"/>
+          <w:sz w:val="20"/>
+          <w:szCs w:val="20"/>
+        </w:rPr>
+        <w:t>BigML</w:t>
+      </w:r>
+      <w:proofErr w:type="spellEnd"/>
+      <w:r>
+        <w:rPr>
+          <w:rFonts w:ascii="Verdana" w:eastAsia="Verdana" w:hAnsi="Verdana" w:cs="Verdana"/>
+          <w:sz w:val="20"/>
+          <w:szCs w:val="20"/>
+        </w:rPr>
+        <w:t>, IBM Watson, TensorFlow, or some other computer learning solution to improve processing times and, finally, deploy models to classify online mode.</w:t>
+      </w:r>
+    </w:p>
+    <w:p>
+      <w:pPr>
+        <w:rPr>
+          <w:rFonts w:ascii="Verdana" w:eastAsia="Verdana" w:hAnsi="Verdana" w:cs="Verdana"/>
+          <w:sz w:val="20"/>
+          <w:szCs w:val="20"/>
+          <w:u w:val="single"/>
+        </w:rPr>
+      </w:pPr>
+    </w:p>
+    <w:p>
+      <w:pPr>
+        <w:rPr>
+          <w:rFonts w:ascii="Verdana" w:eastAsia="Verdana" w:hAnsi="Verdana" w:cs="Verdana"/>
+          <w:sz w:val="20"/>
+          <w:szCs w:val="20"/>
+        </w:rPr>
+      </w:pPr>
+      <w:r>
+        <w:rPr>
+          <w:rFonts w:ascii="Verdana" w:eastAsia="Verdana" w:hAnsi="Verdana" w:cs="Verdana"/>
+          <w:sz w:val="20"/>
+          <w:szCs w:val="20"/>
+        </w:rPr>
+        <w:t>[10]</w:t>
+      </w:r>
+    </w:p>
+    <w:p>
+      <w:pPr>
+        <w:rPr>
+          <w:rFonts w:ascii="Verdana" w:eastAsia="Verdana" w:hAnsi="Verdana" w:cs="Verdana"/>
+          <w:sz w:val="20"/>
+          <w:szCs w:val="20"/>
+          <w:u w:val="single"/>
+        </w:rPr>
+      </w:pPr>
+      <w:r>
+        <w:rPr>
+          <w:rFonts w:ascii="Verdana" w:eastAsia="Verdana" w:hAnsi="Verdana" w:cs="Verdana"/>
+          <w:sz w:val="20"/>
+          <w:szCs w:val="20"/>
+          <w:u w:val="single"/>
+        </w:rPr>
+        <w:t>Scop:</w:t>
+      </w:r>
+    </w:p>
+    <w:p>
+      <w:pPr>
+        <w:rPr>
+          <w:rFonts w:ascii="Verdana" w:eastAsia="Verdana" w:hAnsi="Verdana" w:cs="Verdana"/>
+          <w:sz w:val="20"/>
+          <w:szCs w:val="20"/>
+        </w:rPr>
+      </w:pPr>
+      <w:r>
+        <w:rPr>
+          <w:rFonts w:ascii="Verdana" w:eastAsia="Verdana" w:hAnsi="Verdana" w:cs="Verdana"/>
+          <w:sz w:val="20"/>
+          <w:szCs w:val="20"/>
+        </w:rPr>
+        <w:t xml:space="preserve">This paper proposes the student performance prediction using CNN (Convolution Neural Network) and BPSO (Binary Particle Swarm Optimization) based feature selection method. In this study, classifiers are made for 2-class and 5class predictions. </w:t>
+      </w:r>
+    </w:p>
+    <w:p>
+      <w:pPr>
+        <w:rPr>
+          <w:rFonts w:ascii="Verdana" w:eastAsia="Verdana" w:hAnsi="Verdana" w:cs="Verdana"/>
+          <w:sz w:val="20"/>
+          <w:szCs w:val="20"/>
+        </w:rPr>
+      </w:pPr>
+    </w:p>
+    <w:p>
+      <w:pPr>
+        <w:rPr>
+          <w:rFonts w:ascii="Verdana" w:eastAsia="Verdana" w:hAnsi="Verdana" w:cs="Verdana"/>
+          <w:sz w:val="20"/>
+          <w:szCs w:val="20"/>
+          <w:u w:val="single"/>
+        </w:rPr>
+      </w:pPr>
+      <w:proofErr w:type="spellStart"/>
+      <w:r>
+        <w:rPr>
+          <w:rFonts w:ascii="Verdana" w:eastAsia="Verdana" w:hAnsi="Verdana" w:cs="Verdana"/>
+          <w:sz w:val="20"/>
+          <w:szCs w:val="20"/>
+          <w:u w:val="single"/>
+        </w:rPr>
+        <w:t>Abordare</w:t>
+      </w:r>
+      <w:proofErr w:type="spellEnd"/>
+      <w:r>
+        <w:rPr>
+          <w:rFonts w:ascii="Verdana" w:eastAsia="Verdana" w:hAnsi="Verdana" w:cs="Verdana"/>
+          <w:sz w:val="20"/>
+          <w:szCs w:val="20"/>
+          <w:u w:val="single"/>
+        </w:rPr>
+        <w:t>:</w:t>
+      </w:r>
+    </w:p>
+    <w:p>
+      <w:pPr>
+        <w:rPr>
+          <w:rFonts w:ascii="Verdana" w:eastAsia="Verdana" w:hAnsi="Verdana" w:cs="Verdana"/>
+          <w:sz w:val="20"/>
+          <w:szCs w:val="20"/>
+        </w:rPr>
+      </w:pPr>
+      <w:r>
+        <w:rPr>
+          <w:rFonts w:ascii="Verdana" w:eastAsia="Verdana" w:hAnsi="Verdana" w:cs="Verdana"/>
+          <w:sz w:val="20"/>
+          <w:szCs w:val="20"/>
+        </w:rPr>
+        <w:t xml:space="preserve">In this context, this study aims to predict student performance; for this, a common dataset from the UCI machine learning repository is utilized, with this it was possible to compare techniques already consolidated in the scope of the EDM, with the machine learning technique. The approach used was supervised learning for classification (Ajibade et al., 2018), in which students’ grades are predicted, but these were divided into four categories, their numerical values not being used. With these predictions, it was also possible to verify if the attributes that make up the database are sufficient to generate effective models in predicting student performance, in addition to evaluating BPSO-based feature selection to ensure redundancy management and proper training in supervised classification. Finally, this study intends to make available to those interested in the </w:t>
+      </w:r>
       <w:r>
         <w:rPr>
           <w:rFonts w:ascii="Verdana" w:eastAsia="Verdana" w:hAnsi="Verdana" w:cs="Verdana"/>
@@ -8392,7 +9400,1134 @@
           <w:szCs w:val="20"/>
         </w:rPr>
         <w:lastRenderedPageBreak/>
-        <w:t>[10]</w:t>
+        <w:t>area, a document that presents in detail how to carry out the educational data mining process.</w:t>
+      </w:r>
+    </w:p>
+    <w:p>
+      <w:pPr>
+        <w:rPr>
+          <w:rFonts w:ascii="Verdana" w:eastAsia="Verdana" w:hAnsi="Verdana" w:cs="Verdana"/>
+          <w:sz w:val="20"/>
+          <w:szCs w:val="20"/>
+        </w:rPr>
+      </w:pPr>
+      <w:r>
+        <w:rPr>
+          <w:rFonts w:ascii="Verdana" w:eastAsia="Verdana" w:hAnsi="Verdana" w:cs="Verdana"/>
+          <w:sz w:val="20"/>
+          <w:szCs w:val="20"/>
+        </w:rPr>
+        <w:t xml:space="preserve">Feature extraction (Zaffar et al., 2020) is an important step in classification because the effectiveness of a learning model depends on input variables (substantial features) that describe student characteristics and can be used to predict student performance. This data refers to the performance of secondary school students in two Portuguese schools. Attribute data (including student grades, demographic, social, and academic characteristics) were collected using school reports and questionnaires. Two sets of performance data are provided in two different subjects: Mathematics (Math) and Portuguese (Po). In </w:t>
+      </w:r>
+      <w:proofErr w:type="spellStart"/>
+      <w:r>
+        <w:rPr>
+          <w:rFonts w:ascii="Verdana" w:eastAsia="Verdana" w:hAnsi="Verdana" w:cs="Verdana"/>
+          <w:sz w:val="20"/>
+          <w:szCs w:val="20"/>
+        </w:rPr>
+        <w:t>Athani</w:t>
+      </w:r>
+      <w:proofErr w:type="spellEnd"/>
+      <w:r>
+        <w:rPr>
+          <w:rFonts w:ascii="Verdana" w:eastAsia="Verdana" w:hAnsi="Verdana" w:cs="Verdana"/>
+          <w:sz w:val="20"/>
+          <w:szCs w:val="20"/>
+        </w:rPr>
+        <w:t xml:space="preserve"> et al. (2017), both datasets were modeled using binary/five-level classification and regression assignment. Important note: The target G3 attribute has a strong correlation with the G2 and G1 attributes. This is because G3 is the final value (issued in the 3rd period) and G1 and G2 are the values of the 1st and 2nd periods. It is more difficult to predict G3 without G2 and G1, but these predictions are much more useful.</w:t>
+      </w:r>
+    </w:p>
+    <w:p>
+      <w:pPr>
+        <w:rPr>
+          <w:rFonts w:ascii="Verdana" w:eastAsia="Verdana" w:hAnsi="Verdana" w:cs="Verdana"/>
+          <w:sz w:val="20"/>
+          <w:szCs w:val="20"/>
+        </w:rPr>
+      </w:pPr>
+      <w:r>
+        <w:rPr>
+          <w:rFonts w:ascii="Verdana" w:eastAsia="Verdana" w:hAnsi="Verdana" w:cs="Verdana"/>
+          <w:sz w:val="20"/>
+          <w:szCs w:val="20"/>
+        </w:rPr>
+        <w:t xml:space="preserve">3.2. Attribute selection by BPSO Binary particle swarm optimization (Kumar and Bharti, 2019) is used to select a subset of M features from a set of N features of a database, (where M&lt;N), </w:t>
+      </w:r>
+      <w:proofErr w:type="gramStart"/>
+      <w:r>
+        <w:rPr>
+          <w:rFonts w:ascii="Verdana" w:eastAsia="Verdana" w:hAnsi="Verdana" w:cs="Verdana"/>
+          <w:sz w:val="20"/>
+          <w:szCs w:val="20"/>
+        </w:rPr>
+        <w:t>in order to</w:t>
+      </w:r>
+      <w:proofErr w:type="gramEnd"/>
+      <w:r>
+        <w:rPr>
+          <w:rFonts w:ascii="Verdana" w:eastAsia="Verdana" w:hAnsi="Verdana" w:cs="Verdana"/>
+          <w:sz w:val="20"/>
+          <w:szCs w:val="20"/>
+        </w:rPr>
+        <w:t xml:space="preserve"> reduce redundancy in the database so that optimal results can be achieved. BPSO finds optimal results from the search space of the candidate solution using the equation below: </w:t>
+      </w:r>
+      <w:r>
+        <w:rPr>
+          <w:rFonts w:ascii="Cambria Math" w:eastAsia="Verdana" w:hAnsi="Cambria Math" w:cs="Cambria Math"/>
+          <w:sz w:val="20"/>
+          <w:szCs w:val="20"/>
+        </w:rPr>
+        <w:t>𝑣</w:t>
+      </w:r>
+      <w:r>
+        <w:rPr>
+          <w:rFonts w:ascii="Verdana" w:eastAsia="Verdana" w:hAnsi="Verdana" w:cs="Verdana"/>
+          <w:sz w:val="20"/>
+          <w:szCs w:val="20"/>
+        </w:rPr>
+        <w:t xml:space="preserve">′ = </w:t>
+      </w:r>
+      <w:r>
+        <w:rPr>
+          <w:rFonts w:ascii="Cambria Math" w:eastAsia="Verdana" w:hAnsi="Cambria Math" w:cs="Cambria Math"/>
+          <w:sz w:val="20"/>
+          <w:szCs w:val="20"/>
+        </w:rPr>
+        <w:t>𝑤</w:t>
+      </w:r>
+      <w:r>
+        <w:rPr>
+          <w:rFonts w:ascii="Verdana" w:eastAsia="Verdana" w:hAnsi="Verdana" w:cs="Verdana"/>
+          <w:sz w:val="20"/>
+          <w:szCs w:val="20"/>
+        </w:rPr>
+        <w:t xml:space="preserve"> </w:t>
+      </w:r>
+      <w:r>
+        <w:rPr>
+          <w:rFonts w:ascii="Cambria Math" w:eastAsia="Verdana" w:hAnsi="Cambria Math" w:cs="Cambria Math"/>
+          <w:sz w:val="20"/>
+          <w:szCs w:val="20"/>
+        </w:rPr>
+        <w:t>∗</w:t>
+      </w:r>
+      <w:r>
+        <w:rPr>
+          <w:rFonts w:ascii="Verdana" w:eastAsia="Verdana" w:hAnsi="Verdana" w:cs="Verdana"/>
+          <w:sz w:val="20"/>
+          <w:szCs w:val="20"/>
+        </w:rPr>
+        <w:t xml:space="preserve"> </w:t>
+      </w:r>
+      <w:r>
+        <w:rPr>
+          <w:rFonts w:ascii="Cambria Math" w:eastAsia="Verdana" w:hAnsi="Cambria Math" w:cs="Cambria Math"/>
+          <w:sz w:val="20"/>
+          <w:szCs w:val="20"/>
+        </w:rPr>
+        <w:t>𝑣</w:t>
+      </w:r>
+      <w:r>
+        <w:rPr>
+          <w:rFonts w:ascii="Verdana" w:eastAsia="Verdana" w:hAnsi="Verdana" w:cs="Verdana"/>
+          <w:sz w:val="20"/>
+          <w:szCs w:val="20"/>
+        </w:rPr>
+        <w:t xml:space="preserve"> + </w:t>
+      </w:r>
+      <w:r>
+        <w:rPr>
+          <w:rFonts w:ascii="Cambria Math" w:eastAsia="Verdana" w:hAnsi="Cambria Math" w:cs="Cambria Math"/>
+          <w:sz w:val="20"/>
+          <w:szCs w:val="20"/>
+        </w:rPr>
+        <w:t>𝑐</w:t>
+      </w:r>
+      <w:r>
+        <w:rPr>
+          <w:rFonts w:ascii="Verdana" w:eastAsia="Verdana" w:hAnsi="Verdana" w:cs="Verdana"/>
+          <w:sz w:val="20"/>
+          <w:szCs w:val="20"/>
+        </w:rPr>
+        <w:t>1</w:t>
+      </w:r>
+      <w:r>
+        <w:rPr>
+          <w:rFonts w:ascii="Cambria Math" w:eastAsia="Verdana" w:hAnsi="Cambria Math" w:cs="Cambria Math"/>
+          <w:sz w:val="20"/>
+          <w:szCs w:val="20"/>
+        </w:rPr>
+        <w:t>𝑟</w:t>
+      </w:r>
+      <w:r>
+        <w:rPr>
+          <w:rFonts w:ascii="Verdana" w:eastAsia="Verdana" w:hAnsi="Verdana" w:cs="Verdana"/>
+          <w:sz w:val="20"/>
+          <w:szCs w:val="20"/>
+        </w:rPr>
+        <w:t>1(</w:t>
+      </w:r>
+      <w:r>
+        <w:rPr>
+          <w:rFonts w:ascii="Cambria Math" w:eastAsia="Verdana" w:hAnsi="Cambria Math" w:cs="Cambria Math"/>
+          <w:sz w:val="20"/>
+          <w:szCs w:val="20"/>
+        </w:rPr>
+        <w:t>𝑥𝑃𝑏𝑒𝑠𝑡</w:t>
+      </w:r>
+      <w:r>
+        <w:rPr>
+          <w:rFonts w:ascii="Verdana" w:eastAsia="Verdana" w:hAnsi="Verdana" w:cs="Verdana"/>
+          <w:sz w:val="20"/>
+          <w:szCs w:val="20"/>
+        </w:rPr>
+        <w:t xml:space="preserve"> − </w:t>
+      </w:r>
+      <w:r>
+        <w:rPr>
+          <w:rFonts w:ascii="Cambria Math" w:eastAsia="Verdana" w:hAnsi="Cambria Math" w:cs="Cambria Math"/>
+          <w:sz w:val="20"/>
+          <w:szCs w:val="20"/>
+        </w:rPr>
+        <w:t>𝑥</w:t>
+      </w:r>
+      <w:r>
+        <w:rPr>
+          <w:rFonts w:ascii="Verdana" w:eastAsia="Verdana" w:hAnsi="Verdana" w:cs="Verdana"/>
+          <w:sz w:val="20"/>
+          <w:szCs w:val="20"/>
+        </w:rPr>
+        <w:t>(</w:t>
+      </w:r>
+      <w:r>
+        <w:rPr>
+          <w:rFonts w:ascii="Cambria Math" w:eastAsia="Verdana" w:hAnsi="Cambria Math" w:cs="Cambria Math"/>
+          <w:sz w:val="20"/>
+          <w:szCs w:val="20"/>
+        </w:rPr>
+        <w:t>𝑡</w:t>
+      </w:r>
+      <w:r>
+        <w:rPr>
+          <w:rFonts w:ascii="Verdana" w:eastAsia="Verdana" w:hAnsi="Verdana" w:cs="Verdana"/>
+          <w:sz w:val="20"/>
+          <w:szCs w:val="20"/>
+        </w:rPr>
+        <w:t xml:space="preserve">)) + </w:t>
+      </w:r>
+      <w:r>
+        <w:rPr>
+          <w:rFonts w:ascii="Cambria Math" w:eastAsia="Verdana" w:hAnsi="Cambria Math" w:cs="Cambria Math"/>
+          <w:sz w:val="20"/>
+          <w:szCs w:val="20"/>
+        </w:rPr>
+        <w:t>𝑐</w:t>
+      </w:r>
+      <w:r>
+        <w:rPr>
+          <w:rFonts w:ascii="Verdana" w:eastAsia="Verdana" w:hAnsi="Verdana" w:cs="Verdana"/>
+          <w:sz w:val="20"/>
+          <w:szCs w:val="20"/>
+        </w:rPr>
+        <w:t>1</w:t>
+      </w:r>
+      <w:r>
+        <w:rPr>
+          <w:rFonts w:ascii="Cambria Math" w:eastAsia="Verdana" w:hAnsi="Cambria Math" w:cs="Cambria Math"/>
+          <w:sz w:val="20"/>
+          <w:szCs w:val="20"/>
+        </w:rPr>
+        <w:t>𝑟</w:t>
+      </w:r>
+      <w:r>
+        <w:rPr>
+          <w:rFonts w:ascii="Verdana" w:eastAsia="Verdana" w:hAnsi="Verdana" w:cs="Verdana"/>
+          <w:sz w:val="20"/>
+          <w:szCs w:val="20"/>
+        </w:rPr>
+        <w:t>1(</w:t>
+      </w:r>
+      <w:r>
+        <w:rPr>
+          <w:rFonts w:ascii="Cambria Math" w:eastAsia="Verdana" w:hAnsi="Cambria Math" w:cs="Cambria Math"/>
+          <w:sz w:val="20"/>
+          <w:szCs w:val="20"/>
+        </w:rPr>
+        <w:t>𝑥𝐺𝑏𝑒𝑠𝑡</w:t>
+      </w:r>
+      <w:r>
+        <w:rPr>
+          <w:rFonts w:ascii="Verdana" w:eastAsia="Verdana" w:hAnsi="Verdana" w:cs="Verdana"/>
+          <w:sz w:val="20"/>
+          <w:szCs w:val="20"/>
+        </w:rPr>
+        <w:t xml:space="preserve"> − </w:t>
+      </w:r>
+      <w:r>
+        <w:rPr>
+          <w:rFonts w:ascii="Cambria Math" w:eastAsia="Verdana" w:hAnsi="Cambria Math" w:cs="Cambria Math"/>
+          <w:sz w:val="20"/>
+          <w:szCs w:val="20"/>
+        </w:rPr>
+        <w:t>𝑥</w:t>
+      </w:r>
+      <w:r>
+        <w:rPr>
+          <w:rFonts w:ascii="Verdana" w:eastAsia="Verdana" w:hAnsi="Verdana" w:cs="Verdana"/>
+          <w:sz w:val="20"/>
+          <w:szCs w:val="20"/>
+        </w:rPr>
+        <w:t>(</w:t>
+      </w:r>
+      <w:r>
+        <w:rPr>
+          <w:rFonts w:ascii="Cambria Math" w:eastAsia="Verdana" w:hAnsi="Cambria Math" w:cs="Cambria Math"/>
+          <w:sz w:val="20"/>
+          <w:szCs w:val="20"/>
+        </w:rPr>
+        <w:t>𝑡</w:t>
+      </w:r>
+      <w:r>
+        <w:rPr>
+          <w:rFonts w:ascii="Verdana" w:eastAsia="Verdana" w:hAnsi="Verdana" w:cs="Verdana"/>
+          <w:sz w:val="20"/>
+          <w:szCs w:val="20"/>
+        </w:rPr>
+        <w:t xml:space="preserve">)) (1) </w:t>
+      </w:r>
+      <w:r>
+        <w:rPr>
+          <w:rFonts w:ascii="Cambria Math" w:eastAsia="Verdana" w:hAnsi="Cambria Math" w:cs="Cambria Math"/>
+          <w:sz w:val="20"/>
+          <w:szCs w:val="20"/>
+        </w:rPr>
+        <w:t>𝑥</w:t>
+      </w:r>
+      <w:r>
+        <w:rPr>
+          <w:rFonts w:ascii="Verdana" w:eastAsia="Verdana" w:hAnsi="Verdana" w:cs="Verdana"/>
+          <w:sz w:val="20"/>
+          <w:szCs w:val="20"/>
+        </w:rPr>
+        <w:t>(</w:t>
+      </w:r>
+      <w:r>
+        <w:rPr>
+          <w:rFonts w:ascii="Cambria Math" w:eastAsia="Verdana" w:hAnsi="Cambria Math" w:cs="Cambria Math"/>
+          <w:sz w:val="20"/>
+          <w:szCs w:val="20"/>
+        </w:rPr>
+        <w:t>𝑡</w:t>
+      </w:r>
+      <w:r>
+        <w:rPr>
+          <w:rFonts w:ascii="Verdana" w:eastAsia="Verdana" w:hAnsi="Verdana" w:cs="Verdana"/>
+          <w:sz w:val="20"/>
+          <w:szCs w:val="20"/>
+        </w:rPr>
+        <w:t xml:space="preserve"> + 1) = </w:t>
+      </w:r>
+      <w:r>
+        <w:rPr>
+          <w:rFonts w:ascii="Cambria Math" w:eastAsia="Verdana" w:hAnsi="Cambria Math" w:cs="Cambria Math"/>
+          <w:sz w:val="20"/>
+          <w:szCs w:val="20"/>
+        </w:rPr>
+        <w:t>𝑥</w:t>
+      </w:r>
+      <w:r>
+        <w:rPr>
+          <w:rFonts w:ascii="Verdana" w:eastAsia="Verdana" w:hAnsi="Verdana" w:cs="Verdana"/>
+          <w:sz w:val="20"/>
+          <w:szCs w:val="20"/>
+        </w:rPr>
+        <w:t>(</w:t>
+      </w:r>
+      <w:r>
+        <w:rPr>
+          <w:rFonts w:ascii="Cambria Math" w:eastAsia="Verdana" w:hAnsi="Cambria Math" w:cs="Cambria Math"/>
+          <w:sz w:val="20"/>
+          <w:szCs w:val="20"/>
+        </w:rPr>
+        <w:t>𝑡</w:t>
+      </w:r>
+      <w:r>
+        <w:rPr>
+          <w:rFonts w:ascii="Verdana" w:eastAsia="Verdana" w:hAnsi="Verdana" w:cs="Verdana"/>
+          <w:sz w:val="20"/>
+          <w:szCs w:val="20"/>
+        </w:rPr>
+        <w:t xml:space="preserve">) + </w:t>
+      </w:r>
+      <w:r>
+        <w:rPr>
+          <w:rFonts w:ascii="Cambria Math" w:eastAsia="Verdana" w:hAnsi="Cambria Math" w:cs="Cambria Math"/>
+          <w:sz w:val="20"/>
+          <w:szCs w:val="20"/>
+        </w:rPr>
+        <w:t>𝑣</w:t>
+      </w:r>
+      <w:r>
+        <w:rPr>
+          <w:rFonts w:ascii="Verdana" w:eastAsia="Verdana" w:hAnsi="Verdana" w:cs="Verdana"/>
+          <w:sz w:val="20"/>
+          <w:szCs w:val="20"/>
+        </w:rPr>
+        <w:t xml:space="preserve">′ (2) where, x(t + 1): New position of the particle in search space x(t): Current position of the particle in search space w: </w:t>
+      </w:r>
+      <w:proofErr w:type="spellStart"/>
+      <w:r>
+        <w:rPr>
+          <w:rFonts w:ascii="Verdana" w:eastAsia="Verdana" w:hAnsi="Verdana" w:cs="Verdana"/>
+          <w:sz w:val="20"/>
+          <w:szCs w:val="20"/>
+        </w:rPr>
+        <w:t>Intertia</w:t>
+      </w:r>
+      <w:proofErr w:type="spellEnd"/>
+      <w:r>
+        <w:rPr>
+          <w:rFonts w:ascii="Verdana" w:eastAsia="Verdana" w:hAnsi="Verdana" w:cs="Verdana"/>
+          <w:sz w:val="20"/>
+          <w:szCs w:val="20"/>
+        </w:rPr>
+        <w:t xml:space="preserve"> (assumed to be 0.8) v: Velocity of particle</w:t>
+      </w:r>
+    </w:p>
+    <w:p>
+      <w:pPr>
+        <w:rPr>
+          <w:rFonts w:ascii="Verdana" w:eastAsia="Verdana" w:hAnsi="Verdana" w:cs="Verdana"/>
+          <w:sz w:val="20"/>
+          <w:szCs w:val="20"/>
+        </w:rPr>
+      </w:pPr>
+      <w:r>
+        <w:rPr>
+          <w:rFonts w:ascii="Verdana" w:eastAsia="Verdana" w:hAnsi="Verdana" w:cs="Verdana"/>
+          <w:sz w:val="20"/>
+          <w:szCs w:val="20"/>
+        </w:rPr>
+        <w:t xml:space="preserve">c1, c2: Cognitive and social attraction coefficients (assumed to be 1.414) r1, r2: Random numbers </w:t>
+      </w:r>
+      <w:r>
+        <w:rPr>
+          <w:rFonts w:ascii="Cambria Math" w:eastAsia="Verdana" w:hAnsi="Cambria Math" w:cs="Cambria Math"/>
+          <w:sz w:val="20"/>
+          <w:szCs w:val="20"/>
+        </w:rPr>
+        <w:t>∈</w:t>
+      </w:r>
+      <w:r>
+        <w:rPr>
+          <w:rFonts w:ascii="Verdana" w:eastAsia="Verdana" w:hAnsi="Verdana" w:cs="Verdana"/>
+          <w:sz w:val="20"/>
+          <w:szCs w:val="20"/>
+        </w:rPr>
+        <w:t xml:space="preserve"> (0,1) </w:t>
+      </w:r>
+      <w:proofErr w:type="spellStart"/>
+      <w:r>
+        <w:rPr>
+          <w:rFonts w:ascii="Verdana" w:eastAsia="Verdana" w:hAnsi="Verdana" w:cs="Verdana"/>
+          <w:sz w:val="20"/>
+          <w:szCs w:val="20"/>
+        </w:rPr>
+        <w:t>xPbest</w:t>
+      </w:r>
+      <w:proofErr w:type="spellEnd"/>
+      <w:r>
+        <w:rPr>
+          <w:rFonts w:ascii="Verdana" w:eastAsia="Verdana" w:hAnsi="Verdana" w:cs="Verdana"/>
+          <w:sz w:val="20"/>
+          <w:szCs w:val="20"/>
+        </w:rPr>
+        <w:t xml:space="preserve">: Local best position </w:t>
+      </w:r>
+      <w:proofErr w:type="spellStart"/>
+      <w:r>
+        <w:rPr>
+          <w:rFonts w:ascii="Verdana" w:eastAsia="Verdana" w:hAnsi="Verdana" w:cs="Verdana"/>
+          <w:sz w:val="20"/>
+          <w:szCs w:val="20"/>
+        </w:rPr>
+        <w:t>xGbest</w:t>
+      </w:r>
+      <w:proofErr w:type="spellEnd"/>
+      <w:r>
+        <w:rPr>
+          <w:rFonts w:ascii="Verdana" w:eastAsia="Verdana" w:hAnsi="Verdana" w:cs="Verdana"/>
+          <w:sz w:val="20"/>
+          <w:szCs w:val="20"/>
+        </w:rPr>
+        <w:t>: Global best position</w:t>
+      </w:r>
+    </w:p>
+    <w:p>
+      <w:pPr>
+        <w:rPr>
+          <w:rFonts w:ascii="Verdana" w:eastAsia="Verdana" w:hAnsi="Verdana" w:cs="Verdana"/>
+          <w:sz w:val="20"/>
+          <w:szCs w:val="20"/>
+        </w:rPr>
+      </w:pPr>
+      <w:r>
+        <w:rPr>
+          <w:rFonts w:ascii="Verdana" w:eastAsia="Verdana" w:hAnsi="Verdana" w:cs="Verdana"/>
+          <w:sz w:val="20"/>
+          <w:szCs w:val="20"/>
+        </w:rPr>
+        <w:t xml:space="preserve">3.2.1. Search space and particle coding Very first we need to create a search space where all possible candidate solutions can be defined. Let’s a feature has N attributes i.e., </w:t>
+      </w:r>
+      <w:r>
+        <w:rPr>
+          <w:rFonts w:ascii="Cambria Math" w:eastAsia="Verdana" w:hAnsi="Cambria Math" w:cs="Cambria Math"/>
+          <w:sz w:val="20"/>
+          <w:szCs w:val="20"/>
+        </w:rPr>
+        <w:t>𝐴</w:t>
+      </w:r>
+      <w:r>
+        <w:rPr>
+          <w:rFonts w:ascii="Verdana" w:eastAsia="Verdana" w:hAnsi="Verdana" w:cs="Verdana"/>
+          <w:sz w:val="20"/>
+          <w:szCs w:val="20"/>
+        </w:rPr>
+        <w:t xml:space="preserve"> = {</w:t>
+      </w:r>
+      <w:r>
+        <w:rPr>
+          <w:rFonts w:ascii="Cambria Math" w:eastAsia="Verdana" w:hAnsi="Cambria Math" w:cs="Cambria Math"/>
+          <w:sz w:val="20"/>
+          <w:szCs w:val="20"/>
+        </w:rPr>
+        <w:t>𝐴</w:t>
+      </w:r>
+      <w:r>
+        <w:rPr>
+          <w:rFonts w:ascii="Verdana" w:eastAsia="Verdana" w:hAnsi="Verdana" w:cs="Verdana"/>
+          <w:sz w:val="20"/>
+          <w:szCs w:val="20"/>
+        </w:rPr>
+        <w:t>1</w:t>
+      </w:r>
+      <w:r>
+        <w:rPr>
+          <w:rFonts w:ascii="Cambria Math" w:eastAsia="Verdana" w:hAnsi="Cambria Math" w:cs="Cambria Math"/>
+          <w:sz w:val="20"/>
+          <w:szCs w:val="20"/>
+        </w:rPr>
+        <w:t>𝐴</w:t>
+      </w:r>
+      <w:r>
+        <w:rPr>
+          <w:rFonts w:ascii="Verdana" w:eastAsia="Verdana" w:hAnsi="Verdana" w:cs="Verdana"/>
+          <w:sz w:val="20"/>
+          <w:szCs w:val="20"/>
+        </w:rPr>
+        <w:t>2</w:t>
+      </w:r>
+      <w:r>
+        <w:rPr>
+          <w:rFonts w:ascii="Cambria Math" w:eastAsia="Verdana" w:hAnsi="Cambria Math" w:cs="Cambria Math"/>
+          <w:sz w:val="20"/>
+          <w:szCs w:val="20"/>
+        </w:rPr>
+        <w:t>𝐴</w:t>
+      </w:r>
+      <w:r>
+        <w:rPr>
+          <w:rFonts w:ascii="Verdana" w:eastAsia="Verdana" w:hAnsi="Verdana" w:cs="Verdana"/>
+          <w:sz w:val="20"/>
+          <w:szCs w:val="20"/>
+        </w:rPr>
+        <w:t xml:space="preserve">3 ... ... </w:t>
+      </w:r>
+      <w:r>
+        <w:rPr>
+          <w:rFonts w:ascii="Cambria Math" w:eastAsia="Verdana" w:hAnsi="Cambria Math" w:cs="Cambria Math"/>
+          <w:sz w:val="20"/>
+          <w:szCs w:val="20"/>
+        </w:rPr>
+        <w:t>𝐴𝑁</w:t>
+      </w:r>
+      <w:r>
+        <w:rPr>
+          <w:rFonts w:ascii="Verdana" w:eastAsia="Verdana" w:hAnsi="Verdana" w:cs="Verdana"/>
+          <w:sz w:val="20"/>
+          <w:szCs w:val="20"/>
+        </w:rPr>
+        <w:t>−1</w:t>
+      </w:r>
+      <w:r>
+        <w:rPr>
+          <w:rFonts w:ascii="Cambria Math" w:eastAsia="Verdana" w:hAnsi="Cambria Math" w:cs="Cambria Math"/>
+          <w:sz w:val="20"/>
+          <w:szCs w:val="20"/>
+        </w:rPr>
+        <w:t>𝐴𝑁</w:t>
+      </w:r>
+      <w:r>
+        <w:rPr>
+          <w:rFonts w:ascii="Verdana" w:eastAsia="Verdana" w:hAnsi="Verdana" w:cs="Verdana"/>
+          <w:sz w:val="20"/>
+          <w:szCs w:val="20"/>
+        </w:rPr>
+        <w:t xml:space="preserve">} then we need to code each candidate solution to a binary string of length N. we represent each attribute by 1 or 0 to show its presence in the selected subset where the MSB of the binary string represents </w:t>
+      </w:r>
+      <w:r>
+        <w:rPr>
+          <w:rFonts w:ascii="Cambria Math" w:eastAsia="Verdana" w:hAnsi="Cambria Math" w:cs="Cambria Math"/>
+          <w:sz w:val="20"/>
+          <w:szCs w:val="20"/>
+        </w:rPr>
+        <w:t>𝐴</w:t>
+      </w:r>
+      <w:r>
+        <w:rPr>
+          <w:rFonts w:ascii="Verdana" w:eastAsia="Verdana" w:hAnsi="Verdana" w:cs="Verdana"/>
+          <w:sz w:val="20"/>
+          <w:szCs w:val="20"/>
+        </w:rPr>
+        <w:t xml:space="preserve">1 and LSB represents </w:t>
+      </w:r>
+      <w:r>
+        <w:rPr>
+          <w:rFonts w:ascii="Cambria Math" w:eastAsia="Verdana" w:hAnsi="Cambria Math" w:cs="Cambria Math"/>
+          <w:sz w:val="20"/>
+          <w:szCs w:val="20"/>
+        </w:rPr>
+        <w:t>𝐴𝑁</w:t>
+      </w:r>
+      <w:r>
+        <w:rPr>
+          <w:rFonts w:ascii="Verdana" w:eastAsia="Verdana" w:hAnsi="Verdana" w:cs="Verdana"/>
+          <w:sz w:val="20"/>
+          <w:szCs w:val="20"/>
+        </w:rPr>
+        <w:t>. To perform a valid training of classifier we need at least one attribute of data so the lower boundary of search space becomes 1 coded in the binary string of</w:t>
+      </w:r>
+    </w:p>
+    <w:p>
+      <w:pPr>
+        <w:rPr>
+          <w:rFonts w:ascii="Verdana" w:eastAsia="Verdana" w:hAnsi="Verdana" w:cs="Verdana"/>
+          <w:sz w:val="20"/>
+          <w:szCs w:val="20"/>
+        </w:rPr>
+      </w:pPr>
+      <w:r>
+        <w:rPr>
+          <w:rFonts w:ascii="Verdana" w:eastAsia="Verdana" w:hAnsi="Verdana" w:cs="Verdana"/>
+          <w:sz w:val="20"/>
+          <w:szCs w:val="20"/>
+        </w:rPr>
+        <w:t>length N. If all the attributes are selected (worst case) for training, in that case, the upper boundary of the search space becomes 2</w:t>
+      </w:r>
+      <w:r>
+        <w:rPr>
+          <w:rFonts w:ascii="Cambria Math" w:eastAsia="Verdana" w:hAnsi="Cambria Math" w:cs="Cambria Math"/>
+          <w:sz w:val="20"/>
+          <w:szCs w:val="20"/>
+        </w:rPr>
+        <w:t>𝑁</w:t>
+      </w:r>
+      <w:r>
+        <w:rPr>
+          <w:rFonts w:ascii="Verdana" w:eastAsia="Verdana" w:hAnsi="Verdana" w:cs="Verdana"/>
+          <w:sz w:val="20"/>
+          <w:szCs w:val="20"/>
+        </w:rPr>
+        <w:t xml:space="preserve"> coded in the binary string of length N. For example, if the database has a feature of 7 attributes </w:t>
+      </w:r>
+      <w:r>
+        <w:rPr>
+          <w:rFonts w:ascii="Cambria Math" w:eastAsia="Verdana" w:hAnsi="Cambria Math" w:cs="Cambria Math"/>
+          <w:sz w:val="20"/>
+          <w:szCs w:val="20"/>
+        </w:rPr>
+        <w:t>𝐴</w:t>
+      </w:r>
+      <w:r>
+        <w:rPr>
+          <w:rFonts w:ascii="Verdana" w:eastAsia="Verdana" w:hAnsi="Verdana" w:cs="Verdana"/>
+          <w:sz w:val="20"/>
+          <w:szCs w:val="20"/>
+        </w:rPr>
+        <w:t xml:space="preserve"> = {</w:t>
+      </w:r>
+      <w:r>
+        <w:rPr>
+          <w:rFonts w:ascii="Cambria Math" w:eastAsia="Verdana" w:hAnsi="Cambria Math" w:cs="Cambria Math"/>
+          <w:sz w:val="20"/>
+          <w:szCs w:val="20"/>
+        </w:rPr>
+        <w:t>𝐴</w:t>
+      </w:r>
+      <w:r>
+        <w:rPr>
+          <w:rFonts w:ascii="Verdana" w:eastAsia="Verdana" w:hAnsi="Verdana" w:cs="Verdana"/>
+          <w:sz w:val="20"/>
+          <w:szCs w:val="20"/>
+        </w:rPr>
+        <w:t>1</w:t>
+      </w:r>
+      <w:r>
+        <w:rPr>
+          <w:rFonts w:ascii="Cambria Math" w:eastAsia="Verdana" w:hAnsi="Cambria Math" w:cs="Cambria Math"/>
+          <w:sz w:val="20"/>
+          <w:szCs w:val="20"/>
+        </w:rPr>
+        <w:t>𝐴</w:t>
+      </w:r>
+      <w:r>
+        <w:rPr>
+          <w:rFonts w:ascii="Verdana" w:eastAsia="Verdana" w:hAnsi="Verdana" w:cs="Verdana"/>
+          <w:sz w:val="20"/>
+          <w:szCs w:val="20"/>
+        </w:rPr>
+        <w:t>2</w:t>
+      </w:r>
+      <w:r>
+        <w:rPr>
+          <w:rFonts w:ascii="Cambria Math" w:eastAsia="Verdana" w:hAnsi="Cambria Math" w:cs="Cambria Math"/>
+          <w:sz w:val="20"/>
+          <w:szCs w:val="20"/>
+        </w:rPr>
+        <w:t>𝐴</w:t>
+      </w:r>
+      <w:r>
+        <w:rPr>
+          <w:rFonts w:ascii="Verdana" w:eastAsia="Verdana" w:hAnsi="Verdana" w:cs="Verdana"/>
+          <w:sz w:val="20"/>
+          <w:szCs w:val="20"/>
+        </w:rPr>
+        <w:t xml:space="preserve">3 ... ... </w:t>
+      </w:r>
+      <w:r>
+        <w:rPr>
+          <w:rFonts w:ascii="Cambria Math" w:eastAsia="Verdana" w:hAnsi="Cambria Math" w:cs="Cambria Math"/>
+          <w:sz w:val="20"/>
+          <w:szCs w:val="20"/>
+        </w:rPr>
+        <w:t>𝐴</w:t>
+      </w:r>
+      <w:r>
+        <w:rPr>
+          <w:rFonts w:ascii="Verdana" w:eastAsia="Verdana" w:hAnsi="Verdana" w:cs="Verdana"/>
+          <w:sz w:val="20"/>
+          <w:szCs w:val="20"/>
+        </w:rPr>
+        <w:t xml:space="preserve">7} then N becomes 7 and the total possible subset are 27= 128. If a candidate solution is [0 0 1 0 0 1 1] then selected subset will be </w:t>
+      </w:r>
+      <w:r>
+        <w:rPr>
+          <w:rFonts w:ascii="Cambria Math" w:eastAsia="Verdana" w:hAnsi="Cambria Math" w:cs="Cambria Math"/>
+          <w:sz w:val="20"/>
+          <w:szCs w:val="20"/>
+        </w:rPr>
+        <w:t>𝑆</w:t>
+      </w:r>
+      <w:r>
+        <w:rPr>
+          <w:rFonts w:ascii="Verdana" w:eastAsia="Verdana" w:hAnsi="Verdana" w:cs="Verdana"/>
+          <w:sz w:val="20"/>
+          <w:szCs w:val="20"/>
+        </w:rPr>
+        <w:t xml:space="preserve"> = {</w:t>
+      </w:r>
+      <w:r>
+        <w:rPr>
+          <w:rFonts w:ascii="Cambria Math" w:eastAsia="Verdana" w:hAnsi="Cambria Math" w:cs="Cambria Math"/>
+          <w:sz w:val="20"/>
+          <w:szCs w:val="20"/>
+        </w:rPr>
+        <w:t>𝐴</w:t>
+      </w:r>
+      <w:r>
+        <w:rPr>
+          <w:rFonts w:ascii="Verdana" w:eastAsia="Verdana" w:hAnsi="Verdana" w:cs="Verdana"/>
+          <w:sz w:val="20"/>
+          <w:szCs w:val="20"/>
+        </w:rPr>
+        <w:t>3</w:t>
+      </w:r>
+      <w:r>
+        <w:rPr>
+          <w:rFonts w:ascii="Cambria Math" w:eastAsia="Verdana" w:hAnsi="Cambria Math" w:cs="Cambria Math"/>
+          <w:sz w:val="20"/>
+          <w:szCs w:val="20"/>
+        </w:rPr>
+        <w:t>𝐴</w:t>
+      </w:r>
+      <w:r>
+        <w:rPr>
+          <w:rFonts w:ascii="Verdana" w:eastAsia="Verdana" w:hAnsi="Verdana" w:cs="Verdana"/>
+          <w:sz w:val="20"/>
+          <w:szCs w:val="20"/>
+        </w:rPr>
+        <w:t>6</w:t>
+      </w:r>
+      <w:r>
+        <w:rPr>
+          <w:rFonts w:ascii="Cambria Math" w:eastAsia="Verdana" w:hAnsi="Cambria Math" w:cs="Cambria Math"/>
+          <w:sz w:val="20"/>
+          <w:szCs w:val="20"/>
+        </w:rPr>
+        <w:t>𝐴</w:t>
+      </w:r>
+      <w:r>
+        <w:rPr>
+          <w:rFonts w:ascii="Verdana" w:eastAsia="Verdana" w:hAnsi="Verdana" w:cs="Verdana"/>
+          <w:sz w:val="20"/>
+          <w:szCs w:val="20"/>
+        </w:rPr>
+        <w:t>7}.</w:t>
+      </w:r>
+    </w:p>
+    <w:p>
+      <w:pPr>
+        <w:rPr>
+          <w:rFonts w:ascii="Verdana" w:eastAsia="Verdana" w:hAnsi="Verdana" w:cs="Verdana"/>
+          <w:sz w:val="20"/>
+          <w:szCs w:val="20"/>
+          <w:u w:val="single"/>
+        </w:rPr>
+      </w:pPr>
+    </w:p>
+    <w:p>
+      <w:pPr>
+        <w:rPr>
+          <w:rFonts w:ascii="Verdana" w:eastAsia="Verdana" w:hAnsi="Verdana" w:cs="Verdana"/>
+          <w:sz w:val="20"/>
+          <w:szCs w:val="20"/>
+          <w:u w:val="single"/>
+        </w:rPr>
+      </w:pPr>
+      <w:proofErr w:type="spellStart"/>
+      <w:r>
+        <w:rPr>
+          <w:rFonts w:ascii="Verdana" w:eastAsia="Verdana" w:hAnsi="Verdana" w:cs="Verdana"/>
+          <w:sz w:val="20"/>
+          <w:szCs w:val="20"/>
+          <w:u w:val="single"/>
+        </w:rPr>
+        <w:t>Concluzii</w:t>
+      </w:r>
+      <w:proofErr w:type="spellEnd"/>
+      <w:r>
+        <w:rPr>
+          <w:rFonts w:ascii="Verdana" w:eastAsia="Verdana" w:hAnsi="Verdana" w:cs="Verdana"/>
+          <w:sz w:val="20"/>
+          <w:szCs w:val="20"/>
+          <w:u w:val="single"/>
+        </w:rPr>
+        <w:t>:</w:t>
+      </w:r>
+    </w:p>
+    <w:p>
+      <w:pPr>
+        <w:rPr>
+          <w:rFonts w:ascii="Verdana" w:eastAsia="Verdana" w:hAnsi="Verdana" w:cs="Verdana"/>
+          <w:sz w:val="20"/>
+          <w:szCs w:val="20"/>
+        </w:rPr>
+      </w:pPr>
+      <w:r>
+        <w:rPr>
+          <w:rFonts w:ascii="Verdana" w:eastAsia="Verdana" w:hAnsi="Verdana" w:cs="Verdana"/>
+          <w:sz w:val="20"/>
+          <w:szCs w:val="20"/>
+        </w:rPr>
+        <w:t xml:space="preserve">A model was generated for the BPSO-CNN algorithm used in this study, from its application in the </w:t>
+      </w:r>
+      <w:proofErr w:type="spellStart"/>
+      <w:r>
+        <w:rPr>
+          <w:rFonts w:ascii="Verdana" w:eastAsia="Verdana" w:hAnsi="Verdana" w:cs="Verdana"/>
+          <w:sz w:val="20"/>
+          <w:szCs w:val="20"/>
+        </w:rPr>
+        <w:t>maths</w:t>
+      </w:r>
+      <w:proofErr w:type="spellEnd"/>
+      <w:r>
+        <w:rPr>
+          <w:rFonts w:ascii="Verdana" w:eastAsia="Verdana" w:hAnsi="Verdana" w:cs="Verdana"/>
+          <w:sz w:val="20"/>
+          <w:szCs w:val="20"/>
+        </w:rPr>
+        <w:t xml:space="preserve"> database, it should be noted that for the application of the algorithms all attributes and BPSO selected features were used in the database for 2 classes described in Table 1, and all attribute and optimized attributes used in the final grade classified in 5 categories: A, B, C, D, and F. The proposed methods give higher accuracy of 93.3 % for 2 classes whereas 5 classes prediction gives 86.21 %. A model was generated for the BPSO-CNN algorithm used in this study, from its application in the Portuguese database, it should be noted that for the application of the algorithms all attributes and BPSO-selected features were used in the database for 2 classes described in Table 1, and all attribute and optimized attributes used in the final grade classified in </w:t>
+      </w:r>
+      <w:r>
+        <w:rPr>
+          <w:rFonts w:ascii="Verdana" w:eastAsia="Verdana" w:hAnsi="Verdana" w:cs="Verdana"/>
+          <w:sz w:val="20"/>
+          <w:szCs w:val="20"/>
+        </w:rPr>
+        <w:lastRenderedPageBreak/>
+        <w:t xml:space="preserve">5 categories: A, B, C, D, and F. Various results of the proposed method are provided in Tables 2-6. The proposed methods give higher accuracy of 96.67% for the 2 classes whereas 5 classes prediction gives 86.11 %. Table 7 and Table 8 present a comparative analysis of the proposed work with previous work for UCI </w:t>
+      </w:r>
+      <w:proofErr w:type="spellStart"/>
+      <w:r>
+        <w:rPr>
+          <w:rFonts w:ascii="Verdana" w:eastAsia="Verdana" w:hAnsi="Verdana" w:cs="Verdana"/>
+          <w:sz w:val="20"/>
+          <w:szCs w:val="20"/>
+        </w:rPr>
+        <w:t>Maths</w:t>
+      </w:r>
+      <w:proofErr w:type="spellEnd"/>
+      <w:r>
+        <w:rPr>
+          <w:rFonts w:ascii="Verdana" w:eastAsia="Verdana" w:hAnsi="Verdana" w:cs="Verdana"/>
+          <w:sz w:val="20"/>
+          <w:szCs w:val="20"/>
+        </w:rPr>
+        <w:t xml:space="preserve"> and UCI Portuguese datasets respectively.</w:t>
+      </w:r>
+    </w:p>
+    <w:p>
+      <w:pPr>
+        <w:rPr>
+          <w:rFonts w:ascii="Verdana" w:eastAsia="Verdana" w:hAnsi="Verdana" w:cs="Verdana"/>
+          <w:sz w:val="20"/>
+          <w:szCs w:val="20"/>
+        </w:rPr>
+      </w:pPr>
+      <w:r>
+        <w:rPr>
+          <w:rFonts w:ascii="Verdana" w:eastAsia="Verdana" w:hAnsi="Verdana" w:cs="Verdana"/>
+          <w:sz w:val="20"/>
+          <w:szCs w:val="20"/>
+        </w:rPr>
+        <w:t>To compare the results obtained with the methods proposed in this work with the results obtained in other works, tests were carried out with the methods of classification used in some works. This comparative study was carried out as described. The proposed BPSO-CNN method for Mathematics and Portuguese datasets outperforms traditional CNN with an improvement of 1.6 % in accuracy. Whereas the Logistic Regression based method gives 62.05% and 67.69% in mathematics and Portuguese dataset respectively, which is very low compared to the proposed method.</w:t>
+      </w:r>
+    </w:p>
+    <w:p>
+      <w:pPr>
+        <w:rPr>
+          <w:rFonts w:ascii="Verdana" w:eastAsia="Verdana" w:hAnsi="Verdana" w:cs="Verdana"/>
+          <w:sz w:val="20"/>
+          <w:szCs w:val="20"/>
+        </w:rPr>
+      </w:pPr>
+      <w:r>
+        <w:rPr>
+          <w:rFonts w:ascii="Verdana" w:eastAsia="Verdana" w:hAnsi="Verdana" w:cs="Verdana"/>
+          <w:sz w:val="20"/>
+          <w:szCs w:val="20"/>
+        </w:rPr>
+        <w:t>The main objective of this study was to predict the performance of students using a public dataset and compare the prediction effectiveness of the model generated by CNN. A hybrid structure of CNNBPSO was the most accurate. With that, it was possible to verify that a database composed of records of notes, frequency, and characteristics demographics, (social and school) is sufficient to carry out the generation of effective models in the prediction of student performance.</w:t>
+      </w:r>
+    </w:p>
+    <w:p>
+      <w:pPr>
+        <w:rPr>
+          <w:rFonts w:ascii="Verdana" w:eastAsia="Verdana" w:hAnsi="Verdana" w:cs="Verdana"/>
+          <w:sz w:val="20"/>
+          <w:szCs w:val="20"/>
+        </w:rPr>
+      </w:pPr>
+      <w:r>
+        <w:rPr>
+          <w:rFonts w:ascii="Verdana" w:eastAsia="Verdana" w:hAnsi="Verdana" w:cs="Verdana"/>
+          <w:sz w:val="20"/>
+          <w:szCs w:val="20"/>
+        </w:rPr>
+        <w:t xml:space="preserve">Furthermore, it was possible to identify that the attributes referring to the student grades and absences are more predictive of performance than student records. Regarding the performance prediction, the proposed EDM technique was adequate, in which the results achieved are the following: CNN with an accuracy of 91.14% in 2 classes of </w:t>
+      </w:r>
+      <w:proofErr w:type="spellStart"/>
+      <w:r>
+        <w:rPr>
+          <w:rFonts w:ascii="Verdana" w:eastAsia="Verdana" w:hAnsi="Verdana" w:cs="Verdana"/>
+          <w:sz w:val="20"/>
+          <w:szCs w:val="20"/>
+        </w:rPr>
+        <w:t>Maths</w:t>
+      </w:r>
+      <w:proofErr w:type="spellEnd"/>
+      <w:r>
+        <w:rPr>
+          <w:rFonts w:ascii="Verdana" w:eastAsia="Verdana" w:hAnsi="Verdana" w:cs="Verdana"/>
+          <w:sz w:val="20"/>
+          <w:szCs w:val="20"/>
+        </w:rPr>
+        <w:t xml:space="preserve"> data, BPSO optimized features with 93.33%; Where 5 classes </w:t>
+      </w:r>
+      <w:proofErr w:type="spellStart"/>
+      <w:r>
+        <w:rPr>
+          <w:rFonts w:ascii="Verdana" w:eastAsia="Verdana" w:hAnsi="Verdana" w:cs="Verdana"/>
+          <w:sz w:val="20"/>
+          <w:szCs w:val="20"/>
+        </w:rPr>
+        <w:t>Maths</w:t>
+      </w:r>
+      <w:proofErr w:type="spellEnd"/>
+      <w:r>
+        <w:rPr>
+          <w:rFonts w:ascii="Verdana" w:eastAsia="Verdana" w:hAnsi="Verdana" w:cs="Verdana"/>
+          <w:sz w:val="20"/>
+          <w:szCs w:val="20"/>
+        </w:rPr>
+        <w:t xml:space="preserve"> with 84.40%; CNNBPSO with 86.21%. Similarly, CNN with an accuracy of 93.85% in 2 classes of Portuguese data, BPSO optimized features with 96.6%; where 5 classes Portuguese with 85.59%; CNN-BPSO with 86.11%. Regarding the set of attributes with the greatest</w:t>
+      </w:r>
+      <w:r>
+        <w:rPr>
+          <w:rFonts w:ascii="Verdana" w:eastAsia="Verdana" w:hAnsi="Verdana" w:cs="Verdana"/>
+          <w:sz w:val="20"/>
+          <w:szCs w:val="20"/>
+        </w:rPr>
+        <w:t xml:space="preserve"> </w:t>
+      </w:r>
+      <w:r>
+        <w:rPr>
+          <w:rFonts w:ascii="Verdana" w:eastAsia="Verdana" w:hAnsi="Verdana" w:cs="Verdana"/>
+          <w:sz w:val="20"/>
+          <w:szCs w:val="20"/>
+        </w:rPr>
+        <w:t>influence on the prediction of student performance, it was identified as a relevant finding.</w:t>
+      </w:r>
+    </w:p>
+    <w:p>
+      <w:pPr>
+        <w:rPr>
+          <w:rFonts w:ascii="Verdana" w:eastAsia="Verdana" w:hAnsi="Verdana" w:cs="Verdana"/>
+          <w:sz w:val="20"/>
+          <w:szCs w:val="20"/>
+        </w:rPr>
+      </w:pPr>
+      <w:r>
+        <w:rPr>
+          <w:rFonts w:ascii="Verdana" w:eastAsia="Verdana" w:hAnsi="Verdana" w:cs="Verdana"/>
+          <w:sz w:val="20"/>
+          <w:szCs w:val="20"/>
+        </w:rPr>
+        <w:t xml:space="preserve">The proposed system claims an outperforming accuracy of 96.6% with various previous research works as well as found that </w:t>
+      </w:r>
+      <w:proofErr w:type="gramStart"/>
+      <w:r>
+        <w:rPr>
+          <w:rFonts w:ascii="Verdana" w:eastAsia="Verdana" w:hAnsi="Verdana" w:cs="Verdana"/>
+          <w:sz w:val="20"/>
+          <w:szCs w:val="20"/>
+        </w:rPr>
+        <w:t>the majority of</w:t>
+      </w:r>
+      <w:proofErr w:type="gramEnd"/>
+      <w:r>
+        <w:rPr>
+          <w:rFonts w:ascii="Verdana" w:eastAsia="Verdana" w:hAnsi="Verdana" w:cs="Verdana"/>
+          <w:sz w:val="20"/>
+          <w:szCs w:val="20"/>
+        </w:rPr>
+        <w:t xml:space="preserve"> attributes related to school activities as compared to data on demographic and socioeconomic characteristics.</w:t>
+      </w:r>
+    </w:p>
+    <w:p>
+      <w:pPr>
+        <w:rPr>
+          <w:rFonts w:ascii="Verdana" w:eastAsia="Verdana" w:hAnsi="Verdana" w:cs="Verdana"/>
+          <w:sz w:val="20"/>
+          <w:szCs w:val="20"/>
+        </w:rPr>
+      </w:pPr>
+    </w:p>
+    <w:p>
+      <w:pPr>
+        <w:rPr>
+          <w:rFonts w:ascii="Verdana" w:eastAsia="Verdana" w:hAnsi="Verdana" w:cs="Verdana"/>
+          <w:sz w:val="20"/>
+          <w:szCs w:val="20"/>
+        </w:rPr>
+      </w:pPr>
+      <w:proofErr w:type="spellStart"/>
+      <w:r>
+        <w:rPr>
+          <w:rFonts w:ascii="Verdana" w:eastAsia="Verdana" w:hAnsi="Verdana" w:cs="Verdana"/>
+          <w:sz w:val="20"/>
+          <w:szCs w:val="20"/>
+          <w:u w:val="single"/>
+        </w:rPr>
+        <w:t>Probleme</w:t>
+      </w:r>
+      <w:proofErr w:type="spellEnd"/>
+      <w:r>
+        <w:rPr>
+          <w:rFonts w:ascii="Verdana" w:eastAsia="Verdana" w:hAnsi="Verdana" w:cs="Verdana"/>
+          <w:sz w:val="20"/>
+          <w:szCs w:val="20"/>
+          <w:u w:val="single"/>
+        </w:rPr>
+        <w:t xml:space="preserve"> </w:t>
+      </w:r>
+      <w:proofErr w:type="spellStart"/>
+      <w:r>
+        <w:rPr>
+          <w:rFonts w:ascii="Verdana" w:eastAsia="Verdana" w:hAnsi="Verdana" w:cs="Verdana"/>
+          <w:sz w:val="20"/>
+          <w:szCs w:val="20"/>
+          <w:u w:val="single"/>
+        </w:rPr>
+        <w:t>ramase</w:t>
+      </w:r>
+      <w:proofErr w:type="spellEnd"/>
+      <w:r>
+        <w:rPr>
+          <w:rFonts w:ascii="Verdana" w:eastAsia="Verdana" w:hAnsi="Verdana" w:cs="Verdana"/>
+          <w:sz w:val="20"/>
+          <w:szCs w:val="20"/>
+          <w:u w:val="single"/>
+        </w:rPr>
+        <w:t xml:space="preserve"> </w:t>
+      </w:r>
+      <w:proofErr w:type="spellStart"/>
+      <w:r>
+        <w:rPr>
+          <w:rFonts w:ascii="Verdana" w:eastAsia="Verdana" w:hAnsi="Verdana" w:cs="Verdana"/>
+          <w:sz w:val="20"/>
+          <w:szCs w:val="20"/>
+          <w:u w:val="single"/>
+        </w:rPr>
+        <w:t>nerezolvate</w:t>
+      </w:r>
+      <w:proofErr w:type="spellEnd"/>
+      <w:r>
+        <w:rPr>
+          <w:rFonts w:ascii="Verdana" w:eastAsia="Verdana" w:hAnsi="Verdana" w:cs="Verdana"/>
+          <w:sz w:val="20"/>
+          <w:szCs w:val="20"/>
+          <w:u w:val="single"/>
+        </w:rPr>
+        <w:t>:</w:t>
+      </w:r>
+    </w:p>
+    <w:p>
+      <w:pPr>
+        <w:rPr>
+          <w:rFonts w:ascii="Verdana" w:eastAsia="Verdana" w:hAnsi="Verdana" w:cs="Verdana"/>
+          <w:sz w:val="20"/>
+          <w:szCs w:val="20"/>
+        </w:rPr>
+      </w:pPr>
+    </w:p>
+    <w:p>
+      <w:pPr>
+        <w:rPr>
+          <w:rFonts w:ascii="Verdana" w:eastAsia="Verdana" w:hAnsi="Verdana" w:cs="Verdana"/>
+          <w:sz w:val="20"/>
+          <w:szCs w:val="20"/>
+        </w:rPr>
+      </w:pPr>
+      <w:r>
+        <w:rPr>
+          <w:rFonts w:ascii="Verdana" w:eastAsia="Verdana" w:hAnsi="Verdana" w:cs="Verdana"/>
+          <w:sz w:val="20"/>
+          <w:szCs w:val="20"/>
+        </w:rPr>
+        <w:t>[11]</w:t>
       </w:r>
     </w:p>
     <w:p>
@@ -8420,17 +10555,70 @@
           <w:rFonts w:ascii="Verdana" w:eastAsia="Verdana" w:hAnsi="Verdana" w:cs="Verdana"/>
           <w:sz w:val="20"/>
           <w:szCs w:val="20"/>
-          <w:u w:val="single"/>
-        </w:rPr>
-      </w:pPr>
-      <w:proofErr w:type="spellStart"/>
-      <w:r>
-        <w:rPr>
-          <w:rFonts w:ascii="Verdana" w:eastAsia="Verdana" w:hAnsi="Verdana" w:cs="Verdana"/>
-          <w:sz w:val="20"/>
-          <w:szCs w:val="20"/>
-          <w:u w:val="single"/>
-        </w:rPr>
+        </w:rPr>
+      </w:pPr>
+      <w:r>
+        <w:rPr>
+          <w:rFonts w:ascii="Verdana" w:eastAsia="Verdana" w:hAnsi="Verdana" w:cs="Verdana"/>
+          <w:sz w:val="20"/>
+          <w:szCs w:val="20"/>
+        </w:rPr>
+        <w:t>T</w:t>
+      </w:r>
+      <w:r>
+        <w:rPr>
+          <w:rFonts w:ascii="Verdana" w:eastAsia="Verdana" w:hAnsi="Verdana" w:cs="Verdana"/>
+          <w:sz w:val="20"/>
+          <w:szCs w:val="20"/>
+        </w:rPr>
+        <w:t xml:space="preserve">he main key features of this study examine the status of students (i.e., pass or fail), grades, and final exam marks resembling the debilitation in their performances and achievements. Underpinning the aims of the present study is the notion that the research described sheds light on the classification in conjunction with ensemble methods evaluated on a new collection of features, including demographic, academic, personal, family, psychometric, and learning log. further, we devised attribute selection which is based upon both a filter and a wrapper-based method. the main contribution of this study is the exploration of the best impactful features that play a vital role in predicting students' performance. Second, analysis of attribute selection based on improvised filter and </w:t>
+      </w:r>
+      <w:proofErr w:type="gramStart"/>
+      <w:r>
+        <w:rPr>
+          <w:rFonts w:ascii="Verdana" w:eastAsia="Verdana" w:hAnsi="Verdana" w:cs="Verdana"/>
+          <w:sz w:val="20"/>
+          <w:szCs w:val="20"/>
+        </w:rPr>
+        <w:t>wrapper based</w:t>
+      </w:r>
+      <w:proofErr w:type="gramEnd"/>
+      <w:r>
+        <w:rPr>
+          <w:rFonts w:ascii="Verdana" w:eastAsia="Verdana" w:hAnsi="Verdana" w:cs="Verdana"/>
+          <w:sz w:val="20"/>
+          <w:szCs w:val="20"/>
+        </w:rPr>
+        <w:t xml:space="preserve"> method. Third, a novel ensemble classification approach extracts invisible and intrinsic connections between the feature of students and their performances. fourth, the prediction of students' performances shows accurate and optimized outcomes for the betterment of education institutes.</w:t>
+      </w:r>
+    </w:p>
+    <w:p>
+      <w:pPr>
+        <w:rPr>
+          <w:rFonts w:ascii="Verdana" w:eastAsia="Verdana" w:hAnsi="Verdana" w:cs="Verdana"/>
+          <w:sz w:val="20"/>
+          <w:szCs w:val="20"/>
+        </w:rPr>
+      </w:pPr>
+    </w:p>
+    <w:p>
+      <w:pPr>
+        <w:rPr>
+          <w:rFonts w:ascii="Verdana" w:eastAsia="Verdana" w:hAnsi="Verdana" w:cs="Verdana"/>
+          <w:sz w:val="20"/>
+          <w:szCs w:val="20"/>
+          <w:u w:val="single"/>
+        </w:rPr>
+      </w:pPr>
+      <w:proofErr w:type="spellStart"/>
+      <w:r>
+        <w:rPr>
+          <w:rFonts w:ascii="Verdana" w:eastAsia="Verdana" w:hAnsi="Verdana" w:cs="Verdana"/>
+          <w:sz w:val="20"/>
+          <w:szCs w:val="20"/>
+          <w:u w:val="single"/>
+        </w:rPr>
+        <w:lastRenderedPageBreak/>
         <w:t>Abordare</w:t>
       </w:r>
       <w:proofErr w:type="spellEnd"/>
@@ -8450,6 +10638,1117 @@
           <w:rFonts w:ascii="Verdana" w:eastAsia="Verdana" w:hAnsi="Verdana" w:cs="Verdana"/>
           <w:sz w:val="20"/>
           <w:szCs w:val="20"/>
+        </w:rPr>
+      </w:pPr>
+      <w:r>
+        <w:rPr>
+          <w:rFonts w:ascii="Verdana" w:eastAsia="Verdana" w:hAnsi="Verdana" w:cs="Verdana"/>
+          <w:sz w:val="20"/>
+          <w:szCs w:val="20"/>
+        </w:rPr>
+        <w:t>T</w:t>
+      </w:r>
+      <w:r>
+        <w:rPr>
+          <w:rFonts w:ascii="Verdana" w:eastAsia="Verdana" w:hAnsi="Verdana" w:cs="Verdana"/>
+          <w:sz w:val="20"/>
+          <w:szCs w:val="20"/>
+        </w:rPr>
+        <w:t>hereby, our analysis induced with the dataset that provides one of the features known as learning logs. it enables students to log into the system before final exams for their assessment and perform activities like questioning, clarification, and interpretation [8]. in addition, the teacher construes the learning session that shows the superiority of the contribution is imitated in the students' participation. we used quantitative and qualitative indicators before exams, such as the learning logs and psychometric features, in conjunction with Data Mining (DM) techniques to determine and build substitute representation and models for underlying data. in contrast, we use educational data in predicting the academic performance of students that in turn evaluating the effect of the different features, namely Demographic (DE), Academic (AC), Personal (PE), Psychometric (PS), Family (FA), and Learning Logs (</w:t>
+      </w:r>
+      <w:proofErr w:type="spellStart"/>
+      <w:r>
+        <w:rPr>
+          <w:rFonts w:ascii="Verdana" w:eastAsia="Verdana" w:hAnsi="Verdana" w:cs="Verdana"/>
+          <w:sz w:val="20"/>
+          <w:szCs w:val="20"/>
+        </w:rPr>
+        <w:t>ll</w:t>
+      </w:r>
+      <w:proofErr w:type="spellEnd"/>
+      <w:r>
+        <w:rPr>
+          <w:rFonts w:ascii="Verdana" w:eastAsia="Verdana" w:hAnsi="Verdana" w:cs="Verdana"/>
+          <w:sz w:val="20"/>
+          <w:szCs w:val="20"/>
+        </w:rPr>
+        <w:t>). we examined our analysis in the realm of Machine Learning (ML), namely, tree, logistic, function, neural network, rule, and instance-based algorithms with ensemble methods such as boosting and bagging, as they enhance the model's accuracy.</w:t>
+      </w:r>
+    </w:p>
+    <w:p>
+      <w:pPr>
+        <w:rPr>
+          <w:rFonts w:ascii="Verdana" w:eastAsia="Verdana" w:hAnsi="Verdana" w:cs="Verdana"/>
+          <w:sz w:val="20"/>
+          <w:szCs w:val="20"/>
+        </w:rPr>
+      </w:pPr>
+      <w:r>
+        <w:rPr>
+          <w:rFonts w:ascii="Verdana" w:eastAsia="Verdana" w:hAnsi="Verdana" w:cs="Verdana"/>
+          <w:sz w:val="20"/>
+          <w:szCs w:val="20"/>
+        </w:rPr>
+        <w:t xml:space="preserve">2. Data Description </w:t>
+      </w:r>
+    </w:p>
+    <w:p>
+      <w:pPr>
+        <w:rPr>
+          <w:rFonts w:ascii="Verdana" w:eastAsia="Verdana" w:hAnsi="Verdana" w:cs="Verdana"/>
+          <w:sz w:val="20"/>
+          <w:szCs w:val="20"/>
+        </w:rPr>
+      </w:pPr>
+      <w:r>
+        <w:rPr>
+          <w:rFonts w:ascii="Verdana" w:eastAsia="Verdana" w:hAnsi="Verdana" w:cs="Verdana"/>
+          <w:sz w:val="20"/>
+          <w:szCs w:val="20"/>
+        </w:rPr>
+        <w:t>The progression period was analyzed from 2016-to 2018, wherein each year, students were logged into the learning log session once before the final exams. as mentioned in section 2, the dataset is collected from</w:t>
+      </w:r>
+      <w:r>
+        <w:rPr>
+          <w:rFonts w:ascii="Verdana" w:eastAsia="Verdana" w:hAnsi="Verdana" w:cs="Verdana"/>
+          <w:sz w:val="20"/>
+          <w:szCs w:val="20"/>
+        </w:rPr>
+        <w:t xml:space="preserve"> </w:t>
+      </w:r>
+      <w:r>
+        <w:rPr>
+          <w:rFonts w:ascii="Verdana" w:eastAsia="Verdana" w:hAnsi="Verdana" w:cs="Verdana"/>
+          <w:sz w:val="20"/>
+          <w:szCs w:val="20"/>
+        </w:rPr>
+        <w:t xml:space="preserve">the online educational system Smart Learning Partner (SLP) at advanced innovation center for future education, </w:t>
+      </w:r>
+      <w:proofErr w:type="spellStart"/>
+      <w:r>
+        <w:rPr>
+          <w:rFonts w:ascii="Verdana" w:eastAsia="Verdana" w:hAnsi="Verdana" w:cs="Verdana"/>
+          <w:sz w:val="20"/>
+          <w:szCs w:val="20"/>
+        </w:rPr>
+        <w:t>beijing</w:t>
+      </w:r>
+      <w:proofErr w:type="spellEnd"/>
+      <w:r>
+        <w:rPr>
+          <w:rFonts w:ascii="Verdana" w:eastAsia="Verdana" w:hAnsi="Verdana" w:cs="Verdana"/>
+          <w:sz w:val="20"/>
+          <w:szCs w:val="20"/>
+        </w:rPr>
+        <w:t xml:space="preserve"> normal university [5]. the data gathering consists of 11814 students from 31 local schools in </w:t>
+      </w:r>
+      <w:proofErr w:type="spellStart"/>
+      <w:r>
+        <w:rPr>
+          <w:rFonts w:ascii="Verdana" w:eastAsia="Verdana" w:hAnsi="Verdana" w:cs="Verdana"/>
+          <w:sz w:val="20"/>
+          <w:szCs w:val="20"/>
+        </w:rPr>
+        <w:t>beijing</w:t>
+      </w:r>
+      <w:proofErr w:type="spellEnd"/>
+      <w:r>
+        <w:rPr>
+          <w:rFonts w:ascii="Verdana" w:eastAsia="Verdana" w:hAnsi="Verdana" w:cs="Verdana"/>
+          <w:sz w:val="20"/>
+          <w:szCs w:val="20"/>
+        </w:rPr>
+        <w:t xml:space="preserve"> that were categorized into seven subjects. the features are divided into six categories: de, pe, ac, </w:t>
+      </w:r>
+      <w:proofErr w:type="spellStart"/>
+      <w:r>
+        <w:rPr>
+          <w:rFonts w:ascii="Verdana" w:eastAsia="Verdana" w:hAnsi="Verdana" w:cs="Verdana"/>
+          <w:sz w:val="20"/>
+          <w:szCs w:val="20"/>
+        </w:rPr>
+        <w:t>ps</w:t>
+      </w:r>
+      <w:proofErr w:type="spellEnd"/>
+      <w:r>
+        <w:rPr>
+          <w:rFonts w:ascii="Verdana" w:eastAsia="Verdana" w:hAnsi="Verdana" w:cs="Verdana"/>
+          <w:sz w:val="20"/>
+          <w:szCs w:val="20"/>
+        </w:rPr>
+        <w:t xml:space="preserve">, fa, and ll. overall, students cover only three concepts in biology subject. the final grade comprises three partial components scores (i.e., PS, Learning Logs Score (LS), and Final Score (FS)). each score is weighted differently: </w:t>
+      </w:r>
+      <w:proofErr w:type="spellStart"/>
+      <w:r>
+        <w:rPr>
+          <w:rFonts w:ascii="Verdana" w:eastAsia="Verdana" w:hAnsi="Verdana" w:cs="Verdana"/>
+          <w:sz w:val="20"/>
+          <w:szCs w:val="20"/>
+        </w:rPr>
+        <w:t>ps</w:t>
+      </w:r>
+      <w:proofErr w:type="spellEnd"/>
+      <w:r>
+        <w:rPr>
+          <w:rFonts w:ascii="Verdana" w:eastAsia="Verdana" w:hAnsi="Verdana" w:cs="Verdana"/>
+          <w:sz w:val="20"/>
+          <w:szCs w:val="20"/>
+        </w:rPr>
+        <w:t xml:space="preserve"> is 25%, </w:t>
+      </w:r>
+      <w:proofErr w:type="spellStart"/>
+      <w:r>
+        <w:rPr>
+          <w:rFonts w:ascii="Verdana" w:eastAsia="Verdana" w:hAnsi="Verdana" w:cs="Verdana"/>
+          <w:sz w:val="20"/>
+          <w:szCs w:val="20"/>
+        </w:rPr>
+        <w:t>ll</w:t>
+      </w:r>
+      <w:proofErr w:type="spellEnd"/>
+      <w:r>
+        <w:rPr>
+          <w:rFonts w:ascii="Verdana" w:eastAsia="Verdana" w:hAnsi="Verdana" w:cs="Verdana"/>
+          <w:sz w:val="20"/>
+          <w:szCs w:val="20"/>
+        </w:rPr>
+        <w:t xml:space="preserve"> is 35%, and fs is 40%. This formula applies equally to all students and is a curricular definition fed into the data preprocessing (see Figure 1).</w:t>
+      </w:r>
+    </w:p>
+    <w:p>
+      <w:pPr>
+        <w:rPr>
+          <w:rFonts w:ascii="Verdana" w:eastAsia="Verdana" w:hAnsi="Verdana" w:cs="Verdana"/>
+          <w:sz w:val="20"/>
+          <w:szCs w:val="20"/>
+        </w:rPr>
+      </w:pPr>
+      <w:r>
+        <w:rPr>
+          <w:rFonts w:ascii="Verdana" w:eastAsia="Verdana" w:hAnsi="Verdana" w:cs="Verdana"/>
+          <w:sz w:val="20"/>
+          <w:szCs w:val="20"/>
+        </w:rPr>
+        <w:t xml:space="preserve">3. Methodology </w:t>
+      </w:r>
+    </w:p>
+    <w:p>
+      <w:pPr>
+        <w:rPr>
+          <w:rFonts w:ascii="Verdana" w:eastAsia="Verdana" w:hAnsi="Verdana" w:cs="Verdana"/>
+          <w:sz w:val="20"/>
+          <w:szCs w:val="20"/>
+        </w:rPr>
+      </w:pPr>
+      <w:r>
+        <w:rPr>
+          <w:rFonts w:ascii="Verdana" w:eastAsia="Verdana" w:hAnsi="Verdana" w:cs="Verdana"/>
+          <w:sz w:val="20"/>
+          <w:szCs w:val="20"/>
+        </w:rPr>
+        <w:t>ECA follows the classification models evaluated based on cross-validation and split validation (see Figure 2). in the pre-processing phase, raw data is transformed into an organized format, and it is collected from SLP</w:t>
+      </w:r>
+      <w:r>
+        <w:rPr>
+          <w:rFonts w:ascii="Verdana" w:eastAsia="Verdana" w:hAnsi="Verdana" w:cs="Verdana"/>
+          <w:sz w:val="20"/>
+          <w:szCs w:val="20"/>
+        </w:rPr>
+        <w:t xml:space="preserve"> </w:t>
+      </w:r>
+      <w:r>
+        <w:rPr>
+          <w:rFonts w:ascii="Verdana" w:eastAsia="Verdana" w:hAnsi="Verdana" w:cs="Verdana"/>
+          <w:sz w:val="20"/>
+          <w:szCs w:val="20"/>
+        </w:rPr>
+        <w:t>into a single repository (i.e., a data management system). redundancy is a common problem occurred when integrating data, and this is why we used a centralized database system to fetch students' data uniquely via queries. data consistency is handled by filtering the missing and noisy data, and the dataset occupied by this study does not contain any missing and outliers.</w:t>
+      </w:r>
+    </w:p>
+    <w:p>
+      <w:pPr>
+        <w:rPr>
+          <w:rFonts w:ascii="Verdana" w:eastAsia="Verdana" w:hAnsi="Verdana" w:cs="Verdana"/>
+          <w:sz w:val="20"/>
+          <w:szCs w:val="20"/>
+        </w:rPr>
+      </w:pPr>
+      <w:r>
+        <w:rPr>
+          <w:rFonts w:ascii="Verdana" w:eastAsia="Verdana" w:hAnsi="Verdana" w:cs="Verdana"/>
+          <w:sz w:val="20"/>
+          <w:szCs w:val="20"/>
+        </w:rPr>
+        <w:t>Further, we transformed specified data from numerical values into bi-nominal values, such as attributes including 'live campus', and '</w:t>
+      </w:r>
+      <w:proofErr w:type="spellStart"/>
+      <w:r>
+        <w:rPr>
+          <w:rFonts w:ascii="Verdana" w:eastAsia="Verdana" w:hAnsi="Verdana" w:cs="Verdana"/>
+          <w:sz w:val="20"/>
+          <w:szCs w:val="20"/>
+        </w:rPr>
+        <w:t>is_only_child</w:t>
+      </w:r>
+      <w:proofErr w:type="spellEnd"/>
+      <w:r>
+        <w:rPr>
+          <w:rFonts w:ascii="Verdana" w:eastAsia="Verdana" w:hAnsi="Verdana" w:cs="Verdana"/>
+          <w:sz w:val="20"/>
+          <w:szCs w:val="20"/>
+        </w:rPr>
+        <w:t xml:space="preserve">' are converted into bi-nominal. The target variable (class label) is known as 'situation', which describes whether a student passes or fails. once data is ready, Attribute Selection (AS) is implemented using filter and wrapped-based methods. filter-based includes 'attribute evaluator' via search methods, namely 'ranker' and 'greedy stepwise'. on the contrary, wrapper methods use combinations of each pair of attributes and evaluate the best features that achieve higher accuracy. a 10-fold cross-validation model is performed in the model evaluation phase to validate the classification results. After that, ensemble-based classification is performed via split validation (i.e., 70% training and 30% testing). Finally, the comparison and results of ensemble meta-based classification against baseline model performances (via </w:t>
+      </w:r>
+      <w:proofErr w:type="spellStart"/>
+      <w:r>
+        <w:rPr>
+          <w:rFonts w:ascii="Verdana" w:eastAsia="Verdana" w:hAnsi="Verdana" w:cs="Verdana"/>
+          <w:sz w:val="20"/>
+          <w:szCs w:val="20"/>
+        </w:rPr>
+        <w:t>crossvalidation</w:t>
+      </w:r>
+      <w:proofErr w:type="spellEnd"/>
+      <w:r>
+        <w:rPr>
+          <w:rFonts w:ascii="Verdana" w:eastAsia="Verdana" w:hAnsi="Verdana" w:cs="Verdana"/>
+          <w:sz w:val="20"/>
+          <w:szCs w:val="20"/>
+        </w:rPr>
+        <w:t xml:space="preserve">) are validated. </w:t>
+      </w:r>
+    </w:p>
+    <w:p>
+      <w:pPr>
+        <w:rPr>
+          <w:rFonts w:ascii="Verdana" w:eastAsia="Verdana" w:hAnsi="Verdana" w:cs="Verdana"/>
+          <w:sz w:val="20"/>
+          <w:szCs w:val="20"/>
+        </w:rPr>
+      </w:pPr>
+      <w:r>
+        <w:rPr>
+          <w:rFonts w:ascii="Verdana" w:eastAsia="Verdana" w:hAnsi="Verdana" w:cs="Verdana"/>
+          <w:sz w:val="20"/>
+          <w:szCs w:val="20"/>
+        </w:rPr>
+        <w:t xml:space="preserve">4. Experiment Results </w:t>
+      </w:r>
+    </w:p>
+    <w:p>
+      <w:pPr>
+        <w:rPr>
+          <w:rFonts w:ascii="Verdana" w:eastAsia="Verdana" w:hAnsi="Verdana" w:cs="Verdana"/>
+          <w:sz w:val="20"/>
+          <w:szCs w:val="20"/>
+        </w:rPr>
+      </w:pPr>
+      <w:r>
+        <w:rPr>
+          <w:rFonts w:ascii="Verdana" w:eastAsia="Verdana" w:hAnsi="Verdana" w:cs="Verdana"/>
+          <w:sz w:val="20"/>
+          <w:szCs w:val="20"/>
+        </w:rPr>
+        <w:lastRenderedPageBreak/>
+        <w:t>The proposed framework evaluates the analysis of the classification models with ensembles methods that can achieve better performances in predicting students' performances. we explain three essential issues:</w:t>
+      </w:r>
+    </w:p>
+    <w:p>
+      <w:pPr>
+        <w:rPr>
+          <w:rFonts w:ascii="Verdana" w:eastAsia="Verdana" w:hAnsi="Verdana" w:cs="Verdana"/>
+          <w:sz w:val="20"/>
+          <w:szCs w:val="20"/>
+        </w:rPr>
+      </w:pPr>
+      <w:r>
+        <w:rPr>
+          <w:rFonts w:ascii="Verdana" w:eastAsia="Verdana" w:hAnsi="Verdana" w:cs="Verdana"/>
+          <w:sz w:val="20"/>
+          <w:szCs w:val="20"/>
+        </w:rPr>
+        <w:t xml:space="preserve">1. Attribute analysis using attribute selection methods, </w:t>
+      </w:r>
+    </w:p>
+    <w:p>
+      <w:pPr>
+        <w:rPr>
+          <w:rFonts w:ascii="Verdana" w:eastAsia="Verdana" w:hAnsi="Verdana" w:cs="Verdana"/>
+          <w:sz w:val="20"/>
+          <w:szCs w:val="20"/>
+        </w:rPr>
+      </w:pPr>
+      <w:r>
+        <w:rPr>
+          <w:rFonts w:ascii="Verdana" w:eastAsia="Verdana" w:hAnsi="Verdana" w:cs="Verdana"/>
+          <w:sz w:val="20"/>
+          <w:szCs w:val="20"/>
+        </w:rPr>
+        <w:t xml:space="preserve">2. Analysis of state-of-the-art prediction models </w:t>
+      </w:r>
+    </w:p>
+    <w:p>
+      <w:pPr>
+        <w:rPr>
+          <w:rFonts w:ascii="Verdana" w:eastAsia="Verdana" w:hAnsi="Verdana" w:cs="Verdana"/>
+          <w:sz w:val="20"/>
+          <w:szCs w:val="20"/>
+        </w:rPr>
+      </w:pPr>
+      <w:r>
+        <w:rPr>
+          <w:rFonts w:ascii="Verdana" w:eastAsia="Verdana" w:hAnsi="Verdana" w:cs="Verdana"/>
+          <w:sz w:val="20"/>
+          <w:szCs w:val="20"/>
+        </w:rPr>
+        <w:t xml:space="preserve">3. Prediction model performances via ensemble methods. experiments were performed using Rapid miner studio, </w:t>
+      </w:r>
+      <w:proofErr w:type="spellStart"/>
+      <w:r>
+        <w:rPr>
+          <w:rFonts w:ascii="Verdana" w:eastAsia="Verdana" w:hAnsi="Verdana" w:cs="Verdana"/>
+          <w:sz w:val="20"/>
+          <w:szCs w:val="20"/>
+        </w:rPr>
+        <w:t>microsoft</w:t>
+      </w:r>
+      <w:proofErr w:type="spellEnd"/>
+      <w:r>
+        <w:rPr>
+          <w:rFonts w:ascii="Verdana" w:eastAsia="Verdana" w:hAnsi="Verdana" w:cs="Verdana"/>
+          <w:sz w:val="20"/>
+          <w:szCs w:val="20"/>
+        </w:rPr>
+        <w:t xml:space="preserve"> azure studio, and </w:t>
+      </w:r>
+      <w:proofErr w:type="spellStart"/>
+      <w:r>
+        <w:rPr>
+          <w:rFonts w:ascii="Verdana" w:eastAsia="Verdana" w:hAnsi="Verdana" w:cs="Verdana"/>
+          <w:sz w:val="20"/>
+          <w:szCs w:val="20"/>
+        </w:rPr>
+        <w:t>weka</w:t>
+      </w:r>
+      <w:proofErr w:type="spellEnd"/>
+      <w:r>
+        <w:rPr>
+          <w:rFonts w:ascii="Verdana" w:eastAsia="Verdana" w:hAnsi="Verdana" w:cs="Verdana"/>
+          <w:sz w:val="20"/>
+          <w:szCs w:val="20"/>
+        </w:rPr>
+        <w:t xml:space="preserve">. the performances are measured in terms of accuracy, kappa, and F1-score via both 10-cross validation (i.e., baseline performances), and split validation (i.e., ensemble methods). experimental results highlight the RQs as discussed in section 1. </w:t>
+      </w:r>
+    </w:p>
+    <w:p>
+      <w:pPr>
+        <w:rPr>
+          <w:rFonts w:ascii="Verdana" w:eastAsia="Verdana" w:hAnsi="Verdana" w:cs="Verdana"/>
+          <w:sz w:val="20"/>
+          <w:szCs w:val="20"/>
+        </w:rPr>
+      </w:pPr>
+      <w:r>
+        <w:rPr>
+          <w:rFonts w:ascii="Verdana" w:eastAsia="Verdana" w:hAnsi="Verdana" w:cs="Verdana"/>
+          <w:sz w:val="20"/>
+          <w:szCs w:val="20"/>
+        </w:rPr>
+        <w:t xml:space="preserve">4.1. Filter Based Attribute Selection Via Ranking with Models Another way to get feature weights in filter-based methods is to use the model-based attribute selection. it provides a resultant weight vector that describes whether an attribute is essential for the learning algorithm. the concrete calculation scheme is different for all learners. after that, we selected those models that can compute the weight score of attributes and evaluate their effect on student performance. weight score is evaluated using the models, including: </w:t>
+      </w:r>
+    </w:p>
+    <w:p>
+      <w:pPr>
+        <w:rPr>
+          <w:rFonts w:ascii="Verdana" w:eastAsia="Verdana" w:hAnsi="Verdana" w:cs="Verdana"/>
+          <w:sz w:val="20"/>
+          <w:szCs w:val="20"/>
+        </w:rPr>
+      </w:pPr>
+      <w:r>
+        <w:rPr>
+          <w:rFonts w:ascii="Verdana" w:eastAsia="Verdana" w:hAnsi="Verdana" w:cs="Verdana"/>
+          <w:sz w:val="20"/>
+          <w:szCs w:val="20"/>
+        </w:rPr>
+        <w:t xml:space="preserve">1. Decision tree - Gini Index (DT-GI). </w:t>
+      </w:r>
+    </w:p>
+    <w:p>
+      <w:pPr>
+        <w:rPr>
+          <w:rFonts w:ascii="Verdana" w:eastAsia="Verdana" w:hAnsi="Verdana" w:cs="Verdana"/>
+          <w:sz w:val="20"/>
+          <w:szCs w:val="20"/>
+        </w:rPr>
+      </w:pPr>
+      <w:r>
+        <w:rPr>
+          <w:rFonts w:ascii="Verdana" w:eastAsia="Verdana" w:hAnsi="Verdana" w:cs="Verdana"/>
+          <w:sz w:val="20"/>
+          <w:szCs w:val="20"/>
+        </w:rPr>
+        <w:t xml:space="preserve">2. Decision tree - Information Gain (DT-IG). </w:t>
+      </w:r>
+    </w:p>
+    <w:p>
+      <w:pPr>
+        <w:rPr>
+          <w:rFonts w:ascii="Verdana" w:eastAsia="Verdana" w:hAnsi="Verdana" w:cs="Verdana"/>
+          <w:sz w:val="20"/>
+          <w:szCs w:val="20"/>
+        </w:rPr>
+      </w:pPr>
+      <w:r>
+        <w:rPr>
+          <w:rFonts w:ascii="Verdana" w:eastAsia="Verdana" w:hAnsi="Verdana" w:cs="Verdana"/>
+          <w:sz w:val="20"/>
+          <w:szCs w:val="20"/>
+        </w:rPr>
+        <w:t xml:space="preserve">3. Decision tree -Gini Ratio (DT-GR). </w:t>
+      </w:r>
+    </w:p>
+    <w:p>
+      <w:pPr>
+        <w:rPr>
+          <w:rFonts w:ascii="Verdana" w:eastAsia="Verdana" w:hAnsi="Verdana" w:cs="Verdana"/>
+          <w:sz w:val="20"/>
+          <w:szCs w:val="20"/>
+        </w:rPr>
+      </w:pPr>
+      <w:r>
+        <w:rPr>
+          <w:rFonts w:ascii="Verdana" w:eastAsia="Verdana" w:hAnsi="Verdana" w:cs="Verdana"/>
+          <w:sz w:val="20"/>
+          <w:szCs w:val="20"/>
+        </w:rPr>
+        <w:t xml:space="preserve">4. Random Forest (RF). </w:t>
+      </w:r>
+    </w:p>
+    <w:p>
+      <w:pPr>
+        <w:rPr>
+          <w:rFonts w:ascii="Verdana" w:eastAsia="Verdana" w:hAnsi="Verdana" w:cs="Verdana"/>
+          <w:sz w:val="20"/>
+          <w:szCs w:val="20"/>
+        </w:rPr>
+      </w:pPr>
+      <w:r>
+        <w:rPr>
+          <w:rFonts w:ascii="Verdana" w:eastAsia="Verdana" w:hAnsi="Verdana" w:cs="Verdana"/>
+          <w:sz w:val="20"/>
+          <w:szCs w:val="20"/>
+        </w:rPr>
+        <w:t xml:space="preserve">5. Deep Learning (DL). </w:t>
+      </w:r>
+    </w:p>
+    <w:p>
+      <w:pPr>
+        <w:rPr>
+          <w:rFonts w:ascii="Verdana" w:eastAsia="Verdana" w:hAnsi="Verdana" w:cs="Verdana"/>
+          <w:sz w:val="20"/>
+          <w:szCs w:val="20"/>
+        </w:rPr>
+      </w:pPr>
+      <w:r>
+        <w:rPr>
+          <w:rFonts w:ascii="Verdana" w:eastAsia="Verdana" w:hAnsi="Verdana" w:cs="Verdana"/>
+          <w:sz w:val="20"/>
+          <w:szCs w:val="20"/>
+        </w:rPr>
+        <w:t xml:space="preserve">6. Logistic Regression (LR). </w:t>
+      </w:r>
+    </w:p>
+    <w:p>
+      <w:pPr>
+        <w:rPr>
+          <w:rFonts w:ascii="Verdana" w:eastAsia="Verdana" w:hAnsi="Verdana" w:cs="Verdana"/>
+          <w:sz w:val="20"/>
+          <w:szCs w:val="20"/>
+        </w:rPr>
+      </w:pPr>
+      <w:r>
+        <w:rPr>
+          <w:rFonts w:ascii="Verdana" w:eastAsia="Verdana" w:hAnsi="Verdana" w:cs="Verdana"/>
+          <w:sz w:val="20"/>
+          <w:szCs w:val="20"/>
+        </w:rPr>
+        <w:t xml:space="preserve">7. Naïve Bayes (NB). each attribute can be distinguished in each model through a stacked bar via its unique pattern/color (see Figure 3). It is worth noting that most selection of attributes remained the same as they found using the rank-based method, adhering to a total of 18 attributes and estimated score of weight ranging between 0.01 and 0.60. the weight score is described as the number of times the model ranks each attribute. 4.2. Wrapper Based Attribute Selection Using </w:t>
+      </w:r>
+      <w:proofErr w:type="gramStart"/>
+      <w:r>
+        <w:rPr>
+          <w:rFonts w:ascii="Verdana" w:eastAsia="Verdana" w:hAnsi="Verdana" w:cs="Verdana"/>
+          <w:sz w:val="20"/>
+          <w:szCs w:val="20"/>
+        </w:rPr>
+        <w:t>A</w:t>
+      </w:r>
+      <w:proofErr w:type="gramEnd"/>
+      <w:r>
+        <w:rPr>
+          <w:rFonts w:ascii="Verdana" w:eastAsia="Verdana" w:hAnsi="Verdana" w:cs="Verdana"/>
+          <w:sz w:val="20"/>
+          <w:szCs w:val="20"/>
+        </w:rPr>
+        <w:t xml:space="preserve"> Possible Combination Of All Attributes </w:t>
+      </w:r>
+      <w:proofErr w:type="spellStart"/>
+      <w:r>
+        <w:rPr>
+          <w:rFonts w:ascii="Verdana" w:eastAsia="Verdana" w:hAnsi="Verdana" w:cs="Verdana"/>
+          <w:sz w:val="20"/>
+          <w:szCs w:val="20"/>
+        </w:rPr>
+        <w:t>Attributes</w:t>
+      </w:r>
+      <w:proofErr w:type="spellEnd"/>
+      <w:r>
+        <w:rPr>
+          <w:rFonts w:ascii="Verdana" w:eastAsia="Verdana" w:hAnsi="Verdana" w:cs="Verdana"/>
+          <w:sz w:val="20"/>
+          <w:szCs w:val="20"/>
+        </w:rPr>
+        <w:t xml:space="preserve"> used in this study are devised into six categories, and results performances are measured in terms of accuracy, kappa, and F1-score. first, we choose a single category of attributes (i.e., de, pe, fa, ac, </w:t>
+      </w:r>
+      <w:proofErr w:type="spellStart"/>
+      <w:r>
+        <w:rPr>
+          <w:rFonts w:ascii="Verdana" w:eastAsia="Verdana" w:hAnsi="Verdana" w:cs="Verdana"/>
+          <w:sz w:val="20"/>
+          <w:szCs w:val="20"/>
+        </w:rPr>
+        <w:t>ps</w:t>
+      </w:r>
+      <w:proofErr w:type="spellEnd"/>
+      <w:r>
+        <w:rPr>
+          <w:rFonts w:ascii="Verdana" w:eastAsia="Verdana" w:hAnsi="Verdana" w:cs="Verdana"/>
+          <w:sz w:val="20"/>
+          <w:szCs w:val="20"/>
+        </w:rPr>
+        <w:t xml:space="preserve">, and </w:t>
+      </w:r>
+      <w:proofErr w:type="spellStart"/>
+      <w:r>
+        <w:rPr>
+          <w:rFonts w:ascii="Verdana" w:eastAsia="Verdana" w:hAnsi="Verdana" w:cs="Verdana"/>
+          <w:sz w:val="20"/>
+          <w:szCs w:val="20"/>
+        </w:rPr>
+        <w:t>ll</w:t>
+      </w:r>
+      <w:proofErr w:type="spellEnd"/>
+      <w:r>
+        <w:rPr>
+          <w:rFonts w:ascii="Verdana" w:eastAsia="Verdana" w:hAnsi="Verdana" w:cs="Verdana"/>
+          <w:sz w:val="20"/>
+          <w:szCs w:val="20"/>
+        </w:rPr>
+        <w:t xml:space="preserve">), and the results indicate that demographic attributes gained low accuracy. at the same time, academic and family features achieved higher and constant scores in each model (see Figure 4). at the same time, remaining attributes' scores (e.g., pe, </w:t>
+      </w:r>
+      <w:proofErr w:type="spellStart"/>
+      <w:r>
+        <w:rPr>
+          <w:rFonts w:ascii="Verdana" w:eastAsia="Verdana" w:hAnsi="Verdana" w:cs="Verdana"/>
+          <w:sz w:val="20"/>
+          <w:szCs w:val="20"/>
+        </w:rPr>
+        <w:t>ps</w:t>
+      </w:r>
+      <w:proofErr w:type="spellEnd"/>
+      <w:r>
+        <w:rPr>
+          <w:rFonts w:ascii="Verdana" w:eastAsia="Verdana" w:hAnsi="Verdana" w:cs="Verdana"/>
+          <w:sz w:val="20"/>
+          <w:szCs w:val="20"/>
+        </w:rPr>
+        <w:t xml:space="preserve">, </w:t>
+      </w:r>
+      <w:proofErr w:type="spellStart"/>
+      <w:r>
+        <w:rPr>
+          <w:rFonts w:ascii="Verdana" w:eastAsia="Verdana" w:hAnsi="Verdana" w:cs="Verdana"/>
+          <w:sz w:val="20"/>
+          <w:szCs w:val="20"/>
+        </w:rPr>
+        <w:t>ll</w:t>
+      </w:r>
+      <w:proofErr w:type="spellEnd"/>
+      <w:r>
+        <w:rPr>
+          <w:rFonts w:ascii="Verdana" w:eastAsia="Verdana" w:hAnsi="Verdana" w:cs="Verdana"/>
+          <w:sz w:val="20"/>
+          <w:szCs w:val="20"/>
+        </w:rPr>
+        <w:t xml:space="preserve">) fluctuate from low or high scores due to the worst performances of some classification models. In the combination of two categories (such as fa, </w:t>
+      </w:r>
+      <w:proofErr w:type="spellStart"/>
+      <w:r>
+        <w:rPr>
+          <w:rFonts w:ascii="Verdana" w:eastAsia="Verdana" w:hAnsi="Verdana" w:cs="Verdana"/>
+          <w:sz w:val="20"/>
+          <w:szCs w:val="20"/>
+        </w:rPr>
+        <w:t>ps</w:t>
+      </w:r>
+      <w:proofErr w:type="spellEnd"/>
+      <w:r>
+        <w:rPr>
+          <w:rFonts w:ascii="Verdana" w:eastAsia="Verdana" w:hAnsi="Verdana" w:cs="Verdana"/>
+          <w:sz w:val="20"/>
+          <w:szCs w:val="20"/>
+        </w:rPr>
+        <w:t xml:space="preserve">, pe and </w:t>
+      </w:r>
+      <w:proofErr w:type="spellStart"/>
+      <w:r>
+        <w:rPr>
+          <w:rFonts w:ascii="Verdana" w:eastAsia="Verdana" w:hAnsi="Verdana" w:cs="Verdana"/>
+          <w:sz w:val="20"/>
+          <w:szCs w:val="20"/>
+        </w:rPr>
+        <w:t>ll</w:t>
+      </w:r>
+      <w:proofErr w:type="spellEnd"/>
+      <w:r>
+        <w:rPr>
+          <w:rFonts w:ascii="Verdana" w:eastAsia="Verdana" w:hAnsi="Verdana" w:cs="Verdana"/>
+          <w:sz w:val="20"/>
+          <w:szCs w:val="20"/>
+        </w:rPr>
+        <w:t xml:space="preserve"> were given good performances as shown in Figure 5. additionally, </w:t>
+      </w:r>
+      <w:proofErr w:type="spellStart"/>
+      <w:r>
+        <w:rPr>
+          <w:rFonts w:ascii="Verdana" w:eastAsia="Verdana" w:hAnsi="Verdana" w:cs="Verdana"/>
+          <w:sz w:val="20"/>
+          <w:szCs w:val="20"/>
+        </w:rPr>
+        <w:t>fa+ll</w:t>
+      </w:r>
+      <w:proofErr w:type="spellEnd"/>
+      <w:r>
+        <w:rPr>
+          <w:rFonts w:ascii="Verdana" w:eastAsia="Verdana" w:hAnsi="Verdana" w:cs="Verdana"/>
+          <w:sz w:val="20"/>
+          <w:szCs w:val="20"/>
+        </w:rPr>
+        <w:t xml:space="preserve">, </w:t>
+      </w:r>
+      <w:proofErr w:type="spellStart"/>
+      <w:r>
+        <w:rPr>
+          <w:rFonts w:ascii="Verdana" w:eastAsia="Verdana" w:hAnsi="Verdana" w:cs="Verdana"/>
+          <w:sz w:val="20"/>
+          <w:szCs w:val="20"/>
+        </w:rPr>
+        <w:t>ps+ll</w:t>
+      </w:r>
+      <w:proofErr w:type="spellEnd"/>
+      <w:r>
+        <w:rPr>
+          <w:rFonts w:ascii="Verdana" w:eastAsia="Verdana" w:hAnsi="Verdana" w:cs="Verdana"/>
+          <w:sz w:val="20"/>
+          <w:szCs w:val="20"/>
+        </w:rPr>
+        <w:t xml:space="preserve">, and </w:t>
+      </w:r>
+      <w:proofErr w:type="spellStart"/>
+      <w:r>
+        <w:rPr>
+          <w:rFonts w:ascii="Verdana" w:eastAsia="Verdana" w:hAnsi="Verdana" w:cs="Verdana"/>
+          <w:sz w:val="20"/>
+          <w:szCs w:val="20"/>
+        </w:rPr>
+        <w:t>pe+ll</w:t>
+      </w:r>
+      <w:proofErr w:type="spellEnd"/>
+      <w:r>
+        <w:rPr>
+          <w:rFonts w:ascii="Verdana" w:eastAsia="Verdana" w:hAnsi="Verdana" w:cs="Verdana"/>
+          <w:sz w:val="20"/>
+          <w:szCs w:val="20"/>
+        </w:rPr>
+        <w:t xml:space="preserve"> gained</w:t>
+      </w:r>
+      <w:r>
+        <w:rPr>
+          <w:rFonts w:ascii="Verdana" w:eastAsia="Verdana" w:hAnsi="Verdana" w:cs="Verdana"/>
+          <w:sz w:val="20"/>
+          <w:szCs w:val="20"/>
+        </w:rPr>
+        <w:t xml:space="preserve"> </w:t>
+      </w:r>
+      <w:r>
+        <w:rPr>
+          <w:rFonts w:ascii="Verdana" w:eastAsia="Verdana" w:hAnsi="Verdana" w:cs="Verdana"/>
+          <w:sz w:val="20"/>
+          <w:szCs w:val="20"/>
+        </w:rPr>
+        <w:t xml:space="preserve">highest score (.89, 0.9, 0.93), (0.86, 0.60, 0.91), and (0.9, 0.7, 0.93), respectively. In a set of three combination of categories, including family and learning log in combination with demographic, personal, and academic attributes showed better performances. results indicate that </w:t>
+      </w:r>
+      <w:proofErr w:type="spellStart"/>
+      <w:r>
+        <w:rPr>
+          <w:rFonts w:ascii="Verdana" w:eastAsia="Verdana" w:hAnsi="Verdana" w:cs="Verdana"/>
+          <w:sz w:val="20"/>
+          <w:szCs w:val="20"/>
+        </w:rPr>
+        <w:t>de+fa+ll</w:t>
+      </w:r>
+      <w:proofErr w:type="spellEnd"/>
+      <w:r>
+        <w:rPr>
+          <w:rFonts w:ascii="Verdana" w:eastAsia="Verdana" w:hAnsi="Verdana" w:cs="Verdana"/>
+          <w:sz w:val="20"/>
+          <w:szCs w:val="20"/>
+        </w:rPr>
+        <w:t xml:space="preserve">, </w:t>
+      </w:r>
+      <w:proofErr w:type="spellStart"/>
+      <w:r>
+        <w:rPr>
+          <w:rFonts w:ascii="Verdana" w:eastAsia="Verdana" w:hAnsi="Verdana" w:cs="Verdana"/>
+          <w:sz w:val="20"/>
+          <w:szCs w:val="20"/>
+        </w:rPr>
+        <w:t>pe+fa+ll</w:t>
+      </w:r>
+      <w:proofErr w:type="spellEnd"/>
+      <w:r>
+        <w:rPr>
+          <w:rFonts w:ascii="Verdana" w:eastAsia="Verdana" w:hAnsi="Verdana" w:cs="Verdana"/>
+          <w:sz w:val="20"/>
+          <w:szCs w:val="20"/>
+        </w:rPr>
+        <w:t xml:space="preserve">, and </w:t>
+      </w:r>
+      <w:proofErr w:type="spellStart"/>
+      <w:r>
+        <w:rPr>
+          <w:rFonts w:ascii="Verdana" w:eastAsia="Verdana" w:hAnsi="Verdana" w:cs="Verdana"/>
+          <w:sz w:val="20"/>
+          <w:szCs w:val="20"/>
+        </w:rPr>
+        <w:t>ac+fa+ll</w:t>
+      </w:r>
+      <w:proofErr w:type="spellEnd"/>
+      <w:r>
+        <w:rPr>
+          <w:rFonts w:ascii="Verdana" w:eastAsia="Verdana" w:hAnsi="Verdana" w:cs="Verdana"/>
+          <w:sz w:val="20"/>
+          <w:szCs w:val="20"/>
+        </w:rPr>
+        <w:t xml:space="preserve"> achieved the better scores (0.90, 0.74, 0.93), (0.90, 0.74, 0.93), and (0.90, 0.74, 0.93), respectively (see Figure 6). In a combination of four </w:t>
+      </w:r>
+      <w:proofErr w:type="gramStart"/>
+      <w:r>
+        <w:rPr>
+          <w:rFonts w:ascii="Verdana" w:eastAsia="Verdana" w:hAnsi="Verdana" w:cs="Verdana"/>
+          <w:sz w:val="20"/>
+          <w:szCs w:val="20"/>
+        </w:rPr>
+        <w:t>categories;</w:t>
+      </w:r>
+      <w:proofErr w:type="gramEnd"/>
+      <w:r>
+        <w:rPr>
+          <w:rFonts w:ascii="Verdana" w:eastAsia="Verdana" w:hAnsi="Verdana" w:cs="Verdana"/>
+          <w:sz w:val="20"/>
+          <w:szCs w:val="20"/>
+        </w:rPr>
+        <w:t xml:space="preserve"> </w:t>
+      </w:r>
+      <w:proofErr w:type="spellStart"/>
+      <w:r>
+        <w:rPr>
+          <w:rFonts w:ascii="Verdana" w:eastAsia="Verdana" w:hAnsi="Verdana" w:cs="Verdana"/>
+          <w:sz w:val="20"/>
+          <w:szCs w:val="20"/>
+        </w:rPr>
+        <w:t>de+pe+fa+ll</w:t>
+      </w:r>
+      <w:proofErr w:type="spellEnd"/>
+      <w:r>
+        <w:rPr>
+          <w:rFonts w:ascii="Verdana" w:eastAsia="Verdana" w:hAnsi="Verdana" w:cs="Verdana"/>
+          <w:sz w:val="20"/>
+          <w:szCs w:val="20"/>
+        </w:rPr>
+        <w:t xml:space="preserve">, </w:t>
+      </w:r>
+      <w:proofErr w:type="spellStart"/>
+      <w:r>
+        <w:rPr>
+          <w:rFonts w:ascii="Verdana" w:eastAsia="Verdana" w:hAnsi="Verdana" w:cs="Verdana"/>
+          <w:sz w:val="20"/>
+          <w:szCs w:val="20"/>
+        </w:rPr>
+        <w:t>pe+fa+ac+ll</w:t>
+      </w:r>
+      <w:proofErr w:type="spellEnd"/>
+      <w:r>
+        <w:rPr>
+          <w:rFonts w:ascii="Verdana" w:eastAsia="Verdana" w:hAnsi="Verdana" w:cs="Verdana"/>
+          <w:sz w:val="20"/>
+          <w:szCs w:val="20"/>
+        </w:rPr>
+        <w:t xml:space="preserve">, and </w:t>
+      </w:r>
+      <w:proofErr w:type="spellStart"/>
+      <w:r>
+        <w:rPr>
+          <w:rFonts w:ascii="Verdana" w:eastAsia="Verdana" w:hAnsi="Verdana" w:cs="Verdana"/>
+          <w:sz w:val="20"/>
+          <w:szCs w:val="20"/>
+        </w:rPr>
+        <w:t>ac+fa+ps+ll</w:t>
+      </w:r>
+      <w:proofErr w:type="spellEnd"/>
+      <w:r>
+        <w:rPr>
+          <w:rFonts w:ascii="Verdana" w:eastAsia="Verdana" w:hAnsi="Verdana" w:cs="Verdana"/>
+          <w:sz w:val="20"/>
+          <w:szCs w:val="20"/>
+        </w:rPr>
+        <w:t xml:space="preserve"> achieved improved scores (0.90, 0.77, 0.93), (0.90, 0.74, 0.93), and (0.90, 0.74, 0.93), respectively (see Figure 7).</w:t>
+      </w:r>
+    </w:p>
+    <w:p>
+      <w:pPr>
+        <w:rPr>
+          <w:rFonts w:ascii="Verdana" w:eastAsia="Verdana" w:hAnsi="Verdana" w:cs="Verdana"/>
+          <w:sz w:val="20"/>
+          <w:szCs w:val="20"/>
+        </w:rPr>
+      </w:pPr>
+      <w:r>
+        <w:rPr>
+          <w:rFonts w:ascii="Verdana" w:eastAsia="Verdana" w:hAnsi="Verdana" w:cs="Verdana"/>
+          <w:sz w:val="20"/>
+          <w:szCs w:val="20"/>
+        </w:rPr>
+        <w:t xml:space="preserve">4.3. Effect </w:t>
+      </w:r>
+      <w:proofErr w:type="spellStart"/>
+      <w:r>
+        <w:rPr>
+          <w:rFonts w:ascii="Verdana" w:eastAsia="Verdana" w:hAnsi="Verdana" w:cs="Verdana"/>
+          <w:sz w:val="20"/>
+          <w:szCs w:val="20"/>
+        </w:rPr>
+        <w:t>oF</w:t>
+      </w:r>
+      <w:proofErr w:type="spellEnd"/>
+      <w:r>
+        <w:rPr>
+          <w:rFonts w:ascii="Verdana" w:eastAsia="Verdana" w:hAnsi="Verdana" w:cs="Verdana"/>
+          <w:sz w:val="20"/>
+          <w:szCs w:val="20"/>
+        </w:rPr>
+        <w:t xml:space="preserve"> Attributes VIA Decision Trees </w:t>
+      </w:r>
+    </w:p>
+    <w:p>
+      <w:pPr>
+        <w:rPr>
+          <w:rFonts w:ascii="Verdana" w:eastAsia="Verdana" w:hAnsi="Verdana" w:cs="Verdana"/>
+          <w:sz w:val="20"/>
+          <w:szCs w:val="20"/>
+        </w:rPr>
+      </w:pPr>
+      <w:r>
+        <w:rPr>
+          <w:rFonts w:ascii="Verdana" w:eastAsia="Verdana" w:hAnsi="Verdana" w:cs="Verdana"/>
+          <w:sz w:val="20"/>
+          <w:szCs w:val="20"/>
+        </w:rPr>
+        <w:t xml:space="preserve">Figure 8 presents features' effects, including the academic, family, and psychometric categories. These attributes include “distance-to-downtown,” “students living on campus,” and teachers with bachelor's degrees, which impacts the final situation of students where the rate of teachers with bachelor's degrees per school is more significant. similarly, family attributes such as mother and father students impact their </w:t>
+      </w:r>
+      <w:r>
+        <w:rPr>
+          <w:rFonts w:ascii="Verdana" w:eastAsia="Verdana" w:hAnsi="Verdana" w:cs="Verdana"/>
+          <w:sz w:val="20"/>
+          <w:szCs w:val="20"/>
+        </w:rPr>
+        <w:lastRenderedPageBreak/>
+        <w:t xml:space="preserve">final situation as pass or fail. thus, it concludes that students can pass their exams with superior scores, including family, academic, and psychometric attributes. additionally, failed students could emphasize their academic, family, and psychometric scores that may help them pass the exams. </w:t>
+      </w:r>
+    </w:p>
+    <w:p>
+      <w:pPr>
+        <w:rPr>
+          <w:rFonts w:ascii="Verdana" w:eastAsia="Verdana" w:hAnsi="Verdana" w:cs="Verdana"/>
+          <w:sz w:val="20"/>
+          <w:szCs w:val="20"/>
+        </w:rPr>
+      </w:pPr>
+      <w:r>
+        <w:rPr>
+          <w:rFonts w:ascii="Verdana" w:eastAsia="Verdana" w:hAnsi="Verdana" w:cs="Verdana"/>
+          <w:sz w:val="20"/>
+          <w:szCs w:val="20"/>
+        </w:rPr>
+        <w:t xml:space="preserve">4. Ensemble Meta-Based Model </w:t>
+      </w:r>
+    </w:p>
+    <w:p>
+      <w:pPr>
+        <w:rPr>
+          <w:rFonts w:ascii="Verdana" w:eastAsia="Verdana" w:hAnsi="Verdana" w:cs="Verdana"/>
+          <w:sz w:val="20"/>
+          <w:szCs w:val="20"/>
+        </w:rPr>
+      </w:pPr>
+      <w:r>
+        <w:rPr>
+          <w:rFonts w:ascii="Verdana" w:eastAsia="Verdana" w:hAnsi="Verdana" w:cs="Verdana"/>
+          <w:sz w:val="20"/>
+          <w:szCs w:val="20"/>
+        </w:rPr>
+        <w:t xml:space="preserve">This experiment integrates classification models with ensemble meta based models (i.e., bagging and boosting and </w:t>
+      </w:r>
+      <w:proofErr w:type="spellStart"/>
+      <w:r>
+        <w:rPr>
+          <w:rFonts w:ascii="Verdana" w:eastAsia="Verdana" w:hAnsi="Verdana" w:cs="Verdana"/>
+          <w:sz w:val="20"/>
+          <w:szCs w:val="20"/>
+        </w:rPr>
+        <w:t>adaboost</w:t>
+      </w:r>
+      <w:proofErr w:type="spellEnd"/>
+      <w:r>
+        <w:rPr>
+          <w:rFonts w:ascii="Verdana" w:eastAsia="Verdana" w:hAnsi="Verdana" w:cs="Verdana"/>
+          <w:sz w:val="20"/>
+          <w:szCs w:val="20"/>
+        </w:rPr>
+        <w:t xml:space="preserve">). only seven classification models were selected in this experiment whose performances were better using 10-fold </w:t>
+      </w:r>
+      <w:proofErr w:type="spellStart"/>
+      <w:r>
+        <w:rPr>
+          <w:rFonts w:ascii="Verdana" w:eastAsia="Verdana" w:hAnsi="Verdana" w:cs="Verdana"/>
+          <w:sz w:val="20"/>
+          <w:szCs w:val="20"/>
+        </w:rPr>
+        <w:t>crossvalidation</w:t>
+      </w:r>
+      <w:proofErr w:type="spellEnd"/>
+      <w:r>
+        <w:rPr>
+          <w:rFonts w:ascii="Verdana" w:eastAsia="Verdana" w:hAnsi="Verdana" w:cs="Verdana"/>
+          <w:sz w:val="20"/>
+          <w:szCs w:val="20"/>
+        </w:rPr>
+        <w:t xml:space="preserve"> as reported in [7]. ensemble meta models</w:t>
+      </w:r>
+      <w:r>
+        <w:rPr>
+          <w:rFonts w:ascii="Verdana" w:eastAsia="Verdana" w:hAnsi="Verdana" w:cs="Verdana"/>
+          <w:sz w:val="20"/>
+          <w:szCs w:val="20"/>
+        </w:rPr>
+        <w:t xml:space="preserve"> </w:t>
+      </w:r>
+      <w:r>
+        <w:rPr>
+          <w:rFonts w:ascii="Verdana" w:eastAsia="Verdana" w:hAnsi="Verdana" w:cs="Verdana"/>
+          <w:sz w:val="20"/>
+          <w:szCs w:val="20"/>
+        </w:rPr>
+        <w:t>can optimize the performances of the classifiers and evaluate via accuracy, kappa, and F1-score. the results indicate that k-star and DT-IG achieved the highest scores, respectively (see Table 1). overall, the results performances of classification models DT-GI, DT-GR, RF-GI, RF-GR, and k-Star gained superior scores when ensemble with bagging and boosting. results validate that performance of each classification model</w:t>
+      </w:r>
+      <w:r>
+        <w:rPr>
+          <w:rFonts w:ascii="Verdana" w:eastAsia="Verdana" w:hAnsi="Verdana" w:cs="Verdana"/>
+          <w:sz w:val="20"/>
+          <w:szCs w:val="20"/>
+        </w:rPr>
+        <w:t xml:space="preserve"> </w:t>
+      </w:r>
+      <w:r>
+        <w:rPr>
+          <w:rFonts w:ascii="Verdana" w:eastAsia="Verdana" w:hAnsi="Verdana" w:cs="Verdana"/>
+          <w:sz w:val="20"/>
+          <w:szCs w:val="20"/>
+        </w:rPr>
+        <w:t xml:space="preserve">gained high accuracy when used with all the ensemble meta-based model (i.e., </w:t>
+      </w:r>
+      <w:proofErr w:type="spellStart"/>
+      <w:r>
+        <w:rPr>
+          <w:rFonts w:ascii="Verdana" w:eastAsia="Verdana" w:hAnsi="Verdana" w:cs="Verdana"/>
+          <w:sz w:val="20"/>
+          <w:szCs w:val="20"/>
+        </w:rPr>
+        <w:t>bagging+Boosting+</w:t>
+      </w:r>
+      <w:proofErr w:type="gramStart"/>
+      <w:r>
+        <w:rPr>
+          <w:rFonts w:ascii="Verdana" w:eastAsia="Verdana" w:hAnsi="Verdana" w:cs="Verdana"/>
+          <w:sz w:val="20"/>
+          <w:szCs w:val="20"/>
+        </w:rPr>
+        <w:t>AdaBoost</w:t>
+      </w:r>
+      <w:proofErr w:type="spellEnd"/>
+      <w:r>
+        <w:rPr>
+          <w:rFonts w:ascii="Verdana" w:eastAsia="Verdana" w:hAnsi="Verdana" w:cs="Verdana"/>
+          <w:sz w:val="20"/>
+          <w:szCs w:val="20"/>
+        </w:rPr>
+        <w:t xml:space="preserve"> )</w:t>
+      </w:r>
+      <w:proofErr w:type="gramEnd"/>
+      <w:r>
+        <w:rPr>
+          <w:rFonts w:ascii="Verdana" w:eastAsia="Verdana" w:hAnsi="Verdana" w:cs="Verdana"/>
+          <w:sz w:val="20"/>
+          <w:szCs w:val="20"/>
+        </w:rPr>
+        <w:t xml:space="preserve">. for the most part, k-star and DT-IG were also found better when integrated with ensemble meta-based </w:t>
+      </w:r>
+      <w:proofErr w:type="spellStart"/>
+      <w:r>
+        <w:rPr>
+          <w:rFonts w:ascii="Verdana" w:eastAsia="Verdana" w:hAnsi="Verdana" w:cs="Verdana"/>
+          <w:sz w:val="20"/>
+          <w:szCs w:val="20"/>
+        </w:rPr>
+        <w:t>predition</w:t>
+      </w:r>
+      <w:proofErr w:type="spellEnd"/>
+      <w:r>
+        <w:rPr>
+          <w:rFonts w:ascii="Verdana" w:eastAsia="Verdana" w:hAnsi="Verdana" w:cs="Verdana"/>
+          <w:sz w:val="20"/>
+          <w:szCs w:val="20"/>
+        </w:rPr>
+        <w:t xml:space="preserve"> model. therefore, these results confirm that the ensemble meta-based can boost the prediction model performances.</w:t>
+      </w:r>
+    </w:p>
+    <w:p>
+      <w:pPr>
+        <w:rPr>
+          <w:rFonts w:ascii="Verdana" w:eastAsia="Verdana" w:hAnsi="Verdana" w:cs="Verdana"/>
+          <w:sz w:val="20"/>
+          <w:szCs w:val="20"/>
+          <w:u w:val="single"/>
+        </w:rPr>
+      </w:pPr>
+    </w:p>
+    <w:p>
+      <w:pPr>
+        <w:rPr>
+          <w:rFonts w:ascii="Verdana" w:eastAsia="Verdana" w:hAnsi="Verdana" w:cs="Verdana"/>
+          <w:sz w:val="20"/>
+          <w:szCs w:val="20"/>
           <w:u w:val="single"/>
         </w:rPr>
       </w:pPr>
@@ -8482,171 +11781,41 @@
           <w:szCs w:val="20"/>
         </w:rPr>
       </w:pPr>
-      <w:proofErr w:type="spellStart"/>
-      <w:r>
-        <w:rPr>
-          <w:rFonts w:ascii="Verdana" w:eastAsia="Verdana" w:hAnsi="Verdana" w:cs="Verdana"/>
-          <w:sz w:val="20"/>
-          <w:szCs w:val="20"/>
-          <w:u w:val="single"/>
-        </w:rPr>
-        <w:t>Probleme</w:t>
-      </w:r>
-      <w:proofErr w:type="spellEnd"/>
-      <w:r>
-        <w:rPr>
-          <w:rFonts w:ascii="Verdana" w:eastAsia="Verdana" w:hAnsi="Verdana" w:cs="Verdana"/>
-          <w:sz w:val="20"/>
-          <w:szCs w:val="20"/>
-          <w:u w:val="single"/>
-        </w:rPr>
-        <w:t xml:space="preserve"> </w:t>
-      </w:r>
-      <w:proofErr w:type="spellStart"/>
-      <w:r>
-        <w:rPr>
-          <w:rFonts w:ascii="Verdana" w:eastAsia="Verdana" w:hAnsi="Verdana" w:cs="Verdana"/>
-          <w:sz w:val="20"/>
-          <w:szCs w:val="20"/>
-          <w:u w:val="single"/>
-        </w:rPr>
-        <w:t>ramase</w:t>
-      </w:r>
-      <w:proofErr w:type="spellEnd"/>
-      <w:r>
-        <w:rPr>
-          <w:rFonts w:ascii="Verdana" w:eastAsia="Verdana" w:hAnsi="Verdana" w:cs="Verdana"/>
-          <w:sz w:val="20"/>
-          <w:szCs w:val="20"/>
-          <w:u w:val="single"/>
-        </w:rPr>
-        <w:t xml:space="preserve"> </w:t>
-      </w:r>
-      <w:proofErr w:type="spellStart"/>
-      <w:r>
-        <w:rPr>
-          <w:rFonts w:ascii="Verdana" w:eastAsia="Verdana" w:hAnsi="Verdana" w:cs="Verdana"/>
-          <w:sz w:val="20"/>
-          <w:szCs w:val="20"/>
-          <w:u w:val="single"/>
-        </w:rPr>
-        <w:t>nerezolvate</w:t>
-      </w:r>
-      <w:proofErr w:type="spellEnd"/>
-      <w:r>
-        <w:rPr>
-          <w:rFonts w:ascii="Verdana" w:eastAsia="Verdana" w:hAnsi="Verdana" w:cs="Verdana"/>
-          <w:sz w:val="20"/>
-          <w:szCs w:val="20"/>
-          <w:u w:val="single"/>
-        </w:rPr>
-        <w:t>:</w:t>
-      </w:r>
-    </w:p>
-    <w:p>
-      <w:pPr>
-        <w:rPr>
-          <w:rFonts w:ascii="Verdana" w:eastAsia="Verdana" w:hAnsi="Verdana" w:cs="Verdana"/>
-          <w:sz w:val="20"/>
-          <w:szCs w:val="20"/>
-        </w:rPr>
-      </w:pPr>
-    </w:p>
-    <w:p>
-      <w:pPr>
-        <w:rPr>
-          <w:rFonts w:ascii="Verdana" w:eastAsia="Verdana" w:hAnsi="Verdana" w:cs="Verdana"/>
-          <w:sz w:val="20"/>
-          <w:szCs w:val="20"/>
-        </w:rPr>
-      </w:pPr>
-      <w:r>
-        <w:rPr>
-          <w:rFonts w:ascii="Verdana" w:eastAsia="Verdana" w:hAnsi="Verdana" w:cs="Verdana"/>
-          <w:sz w:val="20"/>
-          <w:szCs w:val="20"/>
-        </w:rPr>
-        <w:t>[11]</w:t>
-      </w:r>
-    </w:p>
-    <w:p>
-      <w:pPr>
-        <w:rPr>
-          <w:rFonts w:ascii="Verdana" w:eastAsia="Verdana" w:hAnsi="Verdana" w:cs="Verdana"/>
-          <w:sz w:val="20"/>
-          <w:szCs w:val="20"/>
-          <w:u w:val="single"/>
-        </w:rPr>
-      </w:pPr>
-      <w:r>
-        <w:rPr>
-          <w:rFonts w:ascii="Verdana" w:eastAsia="Verdana" w:hAnsi="Verdana" w:cs="Verdana"/>
-          <w:sz w:val="20"/>
-          <w:szCs w:val="20"/>
-          <w:u w:val="single"/>
-        </w:rPr>
-        <w:t>Scop:</w:t>
-      </w:r>
-    </w:p>
-    <w:p>
-      <w:pPr>
-        <w:rPr>
-          <w:rFonts w:ascii="Verdana" w:eastAsia="Verdana" w:hAnsi="Verdana" w:cs="Verdana"/>
-          <w:sz w:val="20"/>
-          <w:szCs w:val="20"/>
-          <w:u w:val="single"/>
-        </w:rPr>
-      </w:pPr>
-      <w:proofErr w:type="spellStart"/>
-      <w:r>
-        <w:rPr>
-          <w:rFonts w:ascii="Verdana" w:eastAsia="Verdana" w:hAnsi="Verdana" w:cs="Verdana"/>
-          <w:sz w:val="20"/>
-          <w:szCs w:val="20"/>
-          <w:u w:val="single"/>
-        </w:rPr>
-        <w:t>Abordare</w:t>
-      </w:r>
-      <w:proofErr w:type="spellEnd"/>
-      <w:r>
-        <w:rPr>
-          <w:rFonts w:ascii="Verdana" w:eastAsia="Verdana" w:hAnsi="Verdana" w:cs="Verdana"/>
-          <w:sz w:val="20"/>
-          <w:szCs w:val="20"/>
-          <w:u w:val="single"/>
-        </w:rPr>
-        <w:t>:</w:t>
-      </w:r>
-    </w:p>
-    <w:p>
-      <w:pPr>
-        <w:rPr>
-          <w:rFonts w:ascii="Verdana" w:eastAsia="Verdana" w:hAnsi="Verdana" w:cs="Verdana"/>
-          <w:sz w:val="20"/>
-          <w:szCs w:val="20"/>
-          <w:u w:val="single"/>
-        </w:rPr>
-      </w:pPr>
-      <w:proofErr w:type="spellStart"/>
-      <w:r>
-        <w:rPr>
-          <w:rFonts w:ascii="Verdana" w:eastAsia="Verdana" w:hAnsi="Verdana" w:cs="Verdana"/>
-          <w:sz w:val="20"/>
-          <w:szCs w:val="20"/>
-          <w:u w:val="single"/>
-        </w:rPr>
-        <w:t>Concluzii</w:t>
-      </w:r>
-      <w:proofErr w:type="spellEnd"/>
-      <w:r>
-        <w:rPr>
-          <w:rFonts w:ascii="Verdana" w:eastAsia="Verdana" w:hAnsi="Verdana" w:cs="Verdana"/>
-          <w:sz w:val="20"/>
-          <w:szCs w:val="20"/>
-          <w:u w:val="single"/>
-        </w:rPr>
-        <w:t>:</w:t>
-      </w:r>
+      <w:r>
+        <w:rPr>
+          <w:rFonts w:ascii="Verdana" w:eastAsia="Verdana" w:hAnsi="Verdana" w:cs="Verdana"/>
+          <w:sz w:val="20"/>
+          <w:szCs w:val="20"/>
+        </w:rPr>
+        <w:t xml:space="preserve">We present a novel classification approach that performs feature selection via an improvised filter and wrapper-based method. We testify our experiments on a large dataset composed of new features in different domains. the proposed framework validates the results via both 10-cross validation and split validation. moreover, ensemble meta-based model </w:t>
+      </w:r>
+      <w:proofErr w:type="gramStart"/>
+      <w:r>
+        <w:rPr>
+          <w:rFonts w:ascii="Verdana" w:eastAsia="Verdana" w:hAnsi="Verdana" w:cs="Verdana"/>
+          <w:sz w:val="20"/>
+          <w:szCs w:val="20"/>
+        </w:rPr>
+        <w:t>identify</w:t>
+      </w:r>
+      <w:proofErr w:type="gramEnd"/>
+      <w:r>
+        <w:rPr>
+          <w:rFonts w:ascii="Verdana" w:eastAsia="Verdana" w:hAnsi="Verdana" w:cs="Verdana"/>
+          <w:sz w:val="20"/>
+          <w:szCs w:val="20"/>
+        </w:rPr>
+        <w:t xml:space="preserve"> students' performances, whether they pass or fail in their final exams. it resembles an indiscernible and intrinsic connection between the feature of students and in their performances. our findings indicate that ensemble meta-based methods are devised with a classification model that can help predict students' performances. the results also indicate that features including family, psychometric, and learning logs are more impactful and can be given much attention in any educational setting in predicting student performance.</w:t>
+      </w:r>
+    </w:p>
+    <w:p>
+      <w:pPr>
+        <w:rPr>
+          <w:rFonts w:ascii="Verdana" w:eastAsia="Verdana" w:hAnsi="Verdana" w:cs="Verdana"/>
+          <w:sz w:val="20"/>
+          <w:szCs w:val="20"/>
+        </w:rPr>
+      </w:pPr>
     </w:p>
     <w:p>
       <w:pPr>
@@ -8968,6 +12137,95 @@
     </w:lvl>
   </w:abstractNum>
   <w:abstractNum w:abstractNumId="2" w15:restartNumberingAfterBreak="0">
+    <w:nsid w:val="2C69663A"/>
+    <w:multiLevelType w:val="hybridMultilevel"/>
+    <w:tmpl w:val="3C366714"/>
+    <w:lvl w:ilvl="0" w:tplc="04090015">
+      <w:start w:val="1"/>
+      <w:numFmt w:val="upperLetter"/>
+      <w:lvlText w:val="%1."/>
+      <w:lvlJc w:val="left"/>
+      <w:pPr>
+        <w:ind w:left="360" w:hanging="360"/>
+      </w:pPr>
+      <w:rPr>
+        <w:rFonts w:hint="default"/>
+      </w:rPr>
+    </w:lvl>
+    <w:lvl w:ilvl="1" w:tplc="04090019" w:tentative="1">
+      <w:start w:val="1"/>
+      <w:numFmt w:val="lowerLetter"/>
+      <w:lvlText w:val="%2."/>
+      <w:lvlJc w:val="left"/>
+      <w:pPr>
+        <w:ind w:left="1080" w:hanging="360"/>
+      </w:pPr>
+    </w:lvl>
+    <w:lvl w:ilvl="2" w:tplc="0409001B" w:tentative="1">
+      <w:start w:val="1"/>
+      <w:numFmt w:val="lowerRoman"/>
+      <w:lvlText w:val="%3."/>
+      <w:lvlJc w:val="right"/>
+      <w:pPr>
+        <w:ind w:left="1800" w:hanging="180"/>
+      </w:pPr>
+    </w:lvl>
+    <w:lvl w:ilvl="3" w:tplc="0409000F" w:tentative="1">
+      <w:start w:val="1"/>
+      <w:numFmt w:val="decimal"/>
+      <w:lvlText w:val="%4."/>
+      <w:lvlJc w:val="left"/>
+      <w:pPr>
+        <w:ind w:left="2520" w:hanging="360"/>
+      </w:pPr>
+    </w:lvl>
+    <w:lvl w:ilvl="4" w:tplc="04090019" w:tentative="1">
+      <w:start w:val="1"/>
+      <w:numFmt w:val="lowerLetter"/>
+      <w:lvlText w:val="%5."/>
+      <w:lvlJc w:val="left"/>
+      <w:pPr>
+        <w:ind w:left="3240" w:hanging="360"/>
+      </w:pPr>
+    </w:lvl>
+    <w:lvl w:ilvl="5" w:tplc="0409001B" w:tentative="1">
+      <w:start w:val="1"/>
+      <w:numFmt w:val="lowerRoman"/>
+      <w:lvlText w:val="%6."/>
+      <w:lvlJc w:val="right"/>
+      <w:pPr>
+        <w:ind w:left="3960" w:hanging="180"/>
+      </w:pPr>
+    </w:lvl>
+    <w:lvl w:ilvl="6" w:tplc="0409000F" w:tentative="1">
+      <w:start w:val="1"/>
+      <w:numFmt w:val="decimal"/>
+      <w:lvlText w:val="%7."/>
+      <w:lvlJc w:val="left"/>
+      <w:pPr>
+        <w:ind w:left="4680" w:hanging="360"/>
+      </w:pPr>
+    </w:lvl>
+    <w:lvl w:ilvl="7" w:tplc="04090019" w:tentative="1">
+      <w:start w:val="1"/>
+      <w:numFmt w:val="lowerLetter"/>
+      <w:lvlText w:val="%8."/>
+      <w:lvlJc w:val="left"/>
+      <w:pPr>
+        <w:ind w:left="5400" w:hanging="360"/>
+      </w:pPr>
+    </w:lvl>
+    <w:lvl w:ilvl="8" w:tplc="0409001B" w:tentative="1">
+      <w:start w:val="1"/>
+      <w:numFmt w:val="lowerRoman"/>
+      <w:lvlText w:val="%9."/>
+      <w:lvlJc w:val="right"/>
+      <w:pPr>
+        <w:ind w:left="6120" w:hanging="180"/>
+      </w:pPr>
+    </w:lvl>
+  </w:abstractNum>
+  <w:abstractNum w:abstractNumId="3" w15:restartNumberingAfterBreak="0">
     <w:nsid w:val="3614604C"/>
     <w:multiLevelType w:val="hybridMultilevel"/>
     <w:tmpl w:val="7316AA1E"/>
@@ -9057,7 +12315,7 @@
       </w:pPr>
     </w:lvl>
   </w:abstractNum>
-  <w:abstractNum w:abstractNumId="3" w15:restartNumberingAfterBreak="0">
+  <w:abstractNum w:abstractNumId="4" w15:restartNumberingAfterBreak="0">
     <w:nsid w:val="37201544"/>
     <w:multiLevelType w:val="multilevel"/>
     <w:tmpl w:val="FBFCB7E0"/>
@@ -9170,7 +12428,7 @@
       </w:pPr>
     </w:lvl>
   </w:abstractNum>
-  <w:abstractNum w:abstractNumId="4" w15:restartNumberingAfterBreak="0">
+  <w:abstractNum w:abstractNumId="5" w15:restartNumberingAfterBreak="0">
     <w:nsid w:val="3C2803D6"/>
     <w:multiLevelType w:val="multilevel"/>
     <w:tmpl w:val="98D83744"/>
@@ -9283,7 +12541,120 @@
       </w:rPr>
     </w:lvl>
   </w:abstractNum>
-  <w:abstractNum w:abstractNumId="5" w15:restartNumberingAfterBreak="0">
+  <w:abstractNum w:abstractNumId="6" w15:restartNumberingAfterBreak="0">
+    <w:nsid w:val="5E937DCD"/>
+    <w:multiLevelType w:val="hybridMultilevel"/>
+    <w:tmpl w:val="AEBE1B08"/>
+    <w:lvl w:ilvl="0" w:tplc="3894D64C">
+      <w:start w:val="1"/>
+      <w:numFmt w:val="bullet"/>
+      <w:lvlText w:val=""/>
+      <w:lvlJc w:val="left"/>
+      <w:pPr>
+        <w:ind w:left="720" w:hanging="360"/>
+      </w:pPr>
+      <w:rPr>
+        <w:rFonts w:ascii="Symbol" w:eastAsia="Verdana" w:hAnsi="Symbol" w:cs="Verdana" w:hint="default"/>
+      </w:rPr>
+    </w:lvl>
+    <w:lvl w:ilvl="1" w:tplc="04090003" w:tentative="1">
+      <w:start w:val="1"/>
+      <w:numFmt w:val="bullet"/>
+      <w:lvlText w:val="o"/>
+      <w:lvlJc w:val="left"/>
+      <w:pPr>
+        <w:ind w:left="1440" w:hanging="360"/>
+      </w:pPr>
+      <w:rPr>
+        <w:rFonts w:ascii="Courier New" w:hAnsi="Courier New" w:cs="Courier New" w:hint="default"/>
+      </w:rPr>
+    </w:lvl>
+    <w:lvl w:ilvl="2" w:tplc="04090005" w:tentative="1">
+      <w:start w:val="1"/>
+      <w:numFmt w:val="bullet"/>
+      <w:lvlText w:val=""/>
+      <w:lvlJc w:val="left"/>
+      <w:pPr>
+        <w:ind w:left="2160" w:hanging="360"/>
+      </w:pPr>
+      <w:rPr>
+        <w:rFonts w:ascii="Wingdings" w:hAnsi="Wingdings" w:hint="default"/>
+      </w:rPr>
+    </w:lvl>
+    <w:lvl w:ilvl="3" w:tplc="04090001" w:tentative="1">
+      <w:start w:val="1"/>
+      <w:numFmt w:val="bullet"/>
+      <w:lvlText w:val=""/>
+      <w:lvlJc w:val="left"/>
+      <w:pPr>
+        <w:ind w:left="2880" w:hanging="360"/>
+      </w:pPr>
+      <w:rPr>
+        <w:rFonts w:ascii="Symbol" w:hAnsi="Symbol" w:hint="default"/>
+      </w:rPr>
+    </w:lvl>
+    <w:lvl w:ilvl="4" w:tplc="04090003" w:tentative="1">
+      <w:start w:val="1"/>
+      <w:numFmt w:val="bullet"/>
+      <w:lvlText w:val="o"/>
+      <w:lvlJc w:val="left"/>
+      <w:pPr>
+        <w:ind w:left="3600" w:hanging="360"/>
+      </w:pPr>
+      <w:rPr>
+        <w:rFonts w:ascii="Courier New" w:hAnsi="Courier New" w:cs="Courier New" w:hint="default"/>
+      </w:rPr>
+    </w:lvl>
+    <w:lvl w:ilvl="5" w:tplc="04090005" w:tentative="1">
+      <w:start w:val="1"/>
+      <w:numFmt w:val="bullet"/>
+      <w:lvlText w:val=""/>
+      <w:lvlJc w:val="left"/>
+      <w:pPr>
+        <w:ind w:left="4320" w:hanging="360"/>
+      </w:pPr>
+      <w:rPr>
+        <w:rFonts w:ascii="Wingdings" w:hAnsi="Wingdings" w:hint="default"/>
+      </w:rPr>
+    </w:lvl>
+    <w:lvl w:ilvl="6" w:tplc="04090001" w:tentative="1">
+      <w:start w:val="1"/>
+      <w:numFmt w:val="bullet"/>
+      <w:lvlText w:val=""/>
+      <w:lvlJc w:val="left"/>
+      <w:pPr>
+        <w:ind w:left="5040" w:hanging="360"/>
+      </w:pPr>
+      <w:rPr>
+        <w:rFonts w:ascii="Symbol" w:hAnsi="Symbol" w:hint="default"/>
+      </w:rPr>
+    </w:lvl>
+    <w:lvl w:ilvl="7" w:tplc="04090003" w:tentative="1">
+      <w:start w:val="1"/>
+      <w:numFmt w:val="bullet"/>
+      <w:lvlText w:val="o"/>
+      <w:lvlJc w:val="left"/>
+      <w:pPr>
+        <w:ind w:left="5760" w:hanging="360"/>
+      </w:pPr>
+      <w:rPr>
+        <w:rFonts w:ascii="Courier New" w:hAnsi="Courier New" w:cs="Courier New" w:hint="default"/>
+      </w:rPr>
+    </w:lvl>
+    <w:lvl w:ilvl="8" w:tplc="04090005" w:tentative="1">
+      <w:start w:val="1"/>
+      <w:numFmt w:val="bullet"/>
+      <w:lvlText w:val=""/>
+      <w:lvlJc w:val="left"/>
+      <w:pPr>
+        <w:ind w:left="6480" w:hanging="360"/>
+      </w:pPr>
+      <w:rPr>
+        <w:rFonts w:ascii="Wingdings" w:hAnsi="Wingdings" w:hint="default"/>
+      </w:rPr>
+    </w:lvl>
+  </w:abstractNum>
+  <w:abstractNum w:abstractNumId="7" w15:restartNumberingAfterBreak="0">
     <w:nsid w:val="783F6C1D"/>
     <w:multiLevelType w:val="multilevel"/>
     <w:tmpl w:val="B6B494BA"/>
@@ -9397,10 +12768,10 @@
     </w:lvl>
   </w:abstractNum>
   <w:num w:numId="1" w16cid:durableId="1569415192">
-    <w:abstractNumId w:val="5"/>
+    <w:abstractNumId w:val="7"/>
   </w:num>
   <w:num w:numId="2" w16cid:durableId="871191292">
-    <w:abstractNumId w:val="4"/>
+    <w:abstractNumId w:val="5"/>
   </w:num>
   <w:num w:numId="3" w16cid:durableId="1774083781">
     <w:abstractNumId w:val="1"/>
@@ -9409,10 +12780,16 @@
     <w:abstractNumId w:val="0"/>
   </w:num>
   <w:num w:numId="5" w16cid:durableId="1934239236">
+    <w:abstractNumId w:val="4"/>
+  </w:num>
+  <w:num w:numId="6" w16cid:durableId="1813984749">
     <w:abstractNumId w:val="3"/>
   </w:num>
-  <w:num w:numId="6" w16cid:durableId="1813984749">
+  <w:num w:numId="7" w16cid:durableId="866213914">
     <w:abstractNumId w:val="2"/>
+  </w:num>
+  <w:num w:numId="8" w16cid:durableId="296616399">
+    <w:abstractNumId w:val="6"/>
   </w:num>
 </w:numbering>
 </file>

</xml_diff>